<commit_message>
agregar datos faltantes de la documentación
</commit_message>
<xml_diff>
--- a/documentacion/Proyecto3AndrewMynell.docx
+++ b/documentacion/Proyecto3AndrewMynell.docx
@@ -500,10 +500,7 @@
     </w:p>
     <w:p>
       <w:r>
-        <w:t xml:space="preserve">Luego de descargar el proyecto nos posicionaremos en la carpeta programa y abriremos </w:t>
-      </w:r>
-      <w:r>
-        <w:t xml:space="preserve">el </w:t>
+        <w:t xml:space="preserve">Luego de descargar el proyecto nos posicionaremos en la carpeta programa y abriremos el </w:t>
       </w:r>
       <w:proofErr w:type="spellStart"/>
       <w:r>
@@ -519,6 +516,9 @@
     </w:p>
     <w:p>
       <w:r>
+        <w:rPr>
+          <w:noProof/>
+        </w:rPr>
         <w:drawing>
           <wp:inline distT="0" distB="0" distL="0" distR="0" wp14:anchorId="6D06A98B" wp14:editId="1988973C">
             <wp:extent cx="5943600" cy="725805"/>
@@ -571,6 +571,9 @@
     </w:p>
     <w:p>
       <w:r>
+        <w:rPr>
+          <w:noProof/>
+        </w:rPr>
         <w:drawing>
           <wp:inline distT="0" distB="0" distL="0" distR="0" wp14:anchorId="43E35531" wp14:editId="14C5A4F4">
             <wp:extent cx="5943600" cy="3084830"/>
@@ -673,6 +676,9 @@
     </w:p>
     <w:p>
       <w:r>
+        <w:rPr>
+          <w:noProof/>
+        </w:rPr>
         <w:drawing>
           <wp:inline distT="0" distB="0" distL="0" distR="0" wp14:anchorId="0A088423" wp14:editId="3917179C">
             <wp:extent cx="5943600" cy="3091815"/>
@@ -739,6 +745,9 @@
     <w:p/>
     <w:p>
       <w:r>
+        <w:rPr>
+          <w:noProof/>
+        </w:rPr>
         <w:lastRenderedPageBreak/>
         <w:drawing>
           <wp:inline distT="0" distB="0" distL="0" distR="0" wp14:anchorId="4F35CB3B" wp14:editId="546FB3D3">
@@ -791,6 +800,9 @@
     </w:p>
     <w:p>
       <w:r>
+        <w:rPr>
+          <w:noProof/>
+        </w:rPr>
         <w:drawing>
           <wp:inline distT="0" distB="0" distL="0" distR="0" wp14:anchorId="6CB24948" wp14:editId="0857467A">
             <wp:extent cx="5943600" cy="1440815"/>
@@ -842,6 +854,9 @@
     </w:p>
     <w:p>
       <w:r>
+        <w:rPr>
+          <w:noProof/>
+        </w:rPr>
         <w:drawing>
           <wp:inline distT="0" distB="0" distL="0" distR="0" wp14:anchorId="6B03AE1B" wp14:editId="51B9C042">
             <wp:extent cx="5943600" cy="1034415"/>
@@ -1185,10 +1200,7 @@
         </w:numPr>
       </w:pPr>
       <w:r>
-        <w:t>Imprimir todo</w:t>
-      </w:r>
-      <w:r>
-        <w:t>s</w:t>
+        <w:t>Imprimir todos</w:t>
       </w:r>
     </w:p>
     <w:p>
@@ -1273,12 +1285,33 @@
     </w:p>
     <w:p>
       <w:r>
-        <w:t>Al iniciar el sistema se carga a la BC, de</w:t>
+        <w:t>Al iniciar el sistema se carga a la BC, desde un archivo, los hechos que mantienen registros del sistema. Al salir (o en el momento de ejecución a conveniencia) se debe guardar en el archivo los nuevos hechos, generados en la ejecución del programa.</w:t>
+      </w:r>
+    </w:p>
+    <w:p>
+      <w:pPr>
+        <w:pStyle w:val="Ttulo1"/>
+      </w:pPr>
+      <w:r>
+        <w:t>Diseño del programa</w:t>
+      </w:r>
+    </w:p>
+    <w:p>
+      <w:r>
+        <w:t xml:space="preserve">Se empleo un enfoque </w:t>
+      </w:r>
+      <w:r>
+        <w:t>de tokens, utilizando diferentes métodos para reconocer palabras que clave que encajasen en los comandos básicos del programa.</w:t>
+      </w:r>
+    </w:p>
+    <w:p>
+      <w:r>
+        <w:t>También se manejó</w:t>
       </w:r>
       <w:bookmarkStart w:id="0" w:name="_GoBack"/>
       <w:bookmarkEnd w:id="0"/>
       <w:r>
-        <w:t>sde un archivo, los hechos que mantienen registros del sistema. Al salir (o en el momento de ejecución a conveniencia) se debe guardar en el archivo los nuevos hechos, generados en la ejecución del programa.</w:t>
+        <w:t xml:space="preserve"> la permanencia de los predicados generados por los usuarios en un archivo especifico que se tomara en cuenta para la impresión de todos los predicados en programa.</w:t>
       </w:r>
     </w:p>
     <w:p>
@@ -1286,23 +1319,30 @@
         <w:pStyle w:val="Ttulo1"/>
       </w:pPr>
       <w:r>
-        <w:t>Diseño del programa</w:t>
-      </w:r>
-    </w:p>
-    <w:p>
-      <w:r>
-        <w:t xml:space="preserve">Se empleo un enfoque </w:t>
-      </w:r>
-    </w:p>
-    <w:p>
-      <w:pPr>
-        <w:pStyle w:val="Ttulo1"/>
-      </w:pPr>
-      <w:r>
-        <w:t>Módulos</w:t>
-      </w:r>
-      <w:r>
-        <w:t xml:space="preserve"> utilizados</w:t>
+        <w:lastRenderedPageBreak/>
+        <w:t>Librerías</w:t>
+      </w:r>
+      <w:r>
+        <w:t xml:space="preserve"> utilizad</w:t>
+      </w:r>
+      <w:r>
+        <w:t>a</w:t>
+      </w:r>
+      <w:r>
+        <w:t>s</w:t>
+      </w:r>
+    </w:p>
+    <w:p>
+      <w:proofErr w:type="spellStart"/>
+      <w:r>
+        <w:rPr>
+          <w:u w:val="single"/>
+        </w:rPr>
+        <w:t>Readutil</w:t>
+      </w:r>
+      <w:proofErr w:type="spellEnd"/>
+      <w:r>
+        <w:t>: Se utilizo para leer archivos de forma mas sencilla.</w:t>
       </w:r>
     </w:p>
     <w:p>
@@ -1510,7 +1550,6 @@
               <w:rPr>
                 <w:lang w:val="es-ES"/>
               </w:rPr>
-              <w:lastRenderedPageBreak/>
               <w:t>Documentación externa</w:t>
             </w:r>
           </w:p>
@@ -3057,6 +3096,7 @@
   <w:style w:type="character" w:default="1" w:styleId="Fuentedeprrafopredeter">
     <w:name w:val="Default Paragraph Font"/>
     <w:uiPriority w:val="1"/>
+    <w:semiHidden/>
     <w:unhideWhenUsed/>
   </w:style>
   <w:style w:type="table" w:default="1" w:styleId="Tablanormal">

</xml_diff>

<commit_message>
Se ha corregido algunos errores y se ha creado la funcion de generar codigo
</commit_message>
<xml_diff>
--- a/documentacion/Proyecto3AndrewMynell.docx
+++ b/documentacion/Proyecto3AndrewMynell.docx
@@ -1,6 +1,6 @@
 
 <file path=word/document.xml><?xml version="1.0" encoding="utf-8"?>
-<w:document xmlns:wpc="http://schemas.microsoft.com/office/word/2010/wordprocessingCanvas" xmlns:cx="http://schemas.microsoft.com/office/drawing/2014/chartex" xmlns:cx1="http://schemas.microsoft.com/office/drawing/2015/9/8/chartex" xmlns:cx2="http://schemas.microsoft.com/office/drawing/2015/10/21/chartex" xmlns:cx3="http://schemas.microsoft.com/office/drawing/2016/5/9/chartex" xmlns:cx4="http://schemas.microsoft.com/office/drawing/2016/5/10/chartex" xmlns:cx5="http://schemas.microsoft.com/office/drawing/2016/5/11/chartex" xmlns:cx6="http://schemas.microsoft.com/office/drawing/2016/5/12/chartex" xmlns:cx7="http://schemas.microsoft.com/office/drawing/2016/5/13/chartex" xmlns:cx8="http://schemas.microsoft.com/office/drawing/2016/5/14/chartex" xmlns:mc="http://schemas.openxmlformats.org/markup-compatibility/2006" xmlns:aink="http://schemas.microsoft.com/office/drawing/2016/ink" xmlns:am3d="http://schemas.microsoft.com/office/drawing/2017/model3d" xmlns:o="urn:schemas-microsoft-com:office:office" xmlns:r="http://schemas.openxmlformats.org/officeDocument/2006/relationships" xmlns:m="http://schemas.openxmlformats.org/officeDocument/2006/math" xmlns:v="urn:schemas-microsoft-com:vml" xmlns:wp14="http://schemas.microsoft.com/office/word/2010/wordprocessingDrawing" xmlns:wp="http://schemas.openxmlformats.org/drawingml/2006/wordprocessingDrawing" xmlns:w10="urn:schemas-microsoft-com:office:word" xmlns:w="http://schemas.openxmlformats.org/wordprocessingml/2006/main" xmlns:w14="http://schemas.microsoft.com/office/word/2010/wordml" xmlns:w15="http://schemas.microsoft.com/office/word/2012/wordml" xmlns:w16cid="http://schemas.microsoft.com/office/word/2016/wordml/cid" xmlns:w16se="http://schemas.microsoft.com/office/word/2015/wordml/symex" xmlns:wpg="http://schemas.microsoft.com/office/word/2010/wordprocessingGroup" xmlns:wpi="http://schemas.microsoft.com/office/word/2010/wordprocessingInk" xmlns:wne="http://schemas.microsoft.com/office/word/2006/wordml" xmlns:wps="http://schemas.microsoft.com/office/word/2010/wordprocessingShape" mc:Ignorable="w14 w15 w16se w16cid wp14">
+<w:document xmlns:wpc="http://schemas.microsoft.com/office/word/2010/wordprocessingCanvas" xmlns:cx="http://schemas.microsoft.com/office/drawing/2014/chartex" xmlns:cx1="http://schemas.microsoft.com/office/drawing/2015/9/8/chartex" xmlns:cx2="http://schemas.microsoft.com/office/drawing/2015/10/21/chartex" xmlns:cx3="http://schemas.microsoft.com/office/drawing/2016/5/9/chartex" xmlns:cx4="http://schemas.microsoft.com/office/drawing/2016/5/10/chartex" xmlns:cx5="http://schemas.microsoft.com/office/drawing/2016/5/11/chartex" xmlns:cx6="http://schemas.microsoft.com/office/drawing/2016/5/12/chartex" xmlns:cx7="http://schemas.microsoft.com/office/drawing/2016/5/13/chartex" xmlns:cx8="http://schemas.microsoft.com/office/drawing/2016/5/14/chartex" xmlns:mc="http://schemas.openxmlformats.org/markup-compatibility/2006" xmlns:aink="http://schemas.microsoft.com/office/drawing/2016/ink" xmlns:am3d="http://schemas.microsoft.com/office/drawing/2017/model3d" xmlns:o="urn:schemas-microsoft-com:office:office" xmlns:oel="http://schemas.microsoft.com/office/2019/extlst" xmlns:r="http://schemas.openxmlformats.org/officeDocument/2006/relationships" xmlns:m="http://schemas.openxmlformats.org/officeDocument/2006/math" xmlns:v="urn:schemas-microsoft-com:vml" xmlns:wp14="http://schemas.microsoft.com/office/word/2010/wordprocessingDrawing" xmlns:wp="http://schemas.openxmlformats.org/drawingml/2006/wordprocessingDrawing" xmlns:w10="urn:schemas-microsoft-com:office:word" xmlns:w="http://schemas.openxmlformats.org/wordprocessingml/2006/main" xmlns:w14="http://schemas.microsoft.com/office/word/2010/wordml" xmlns:w15="http://schemas.microsoft.com/office/word/2012/wordml" xmlns:w16cex="http://schemas.microsoft.com/office/word/2018/wordml/cex" xmlns:w16cid="http://schemas.microsoft.com/office/word/2016/wordml/cid" xmlns:w16="http://schemas.microsoft.com/office/word/2018/wordml" xmlns:w16du="http://schemas.microsoft.com/office/word/2023/wordml/word16du" xmlns:w16sdtdh="http://schemas.microsoft.com/office/word/2020/wordml/sdtdatahash" xmlns:w16se="http://schemas.microsoft.com/office/word/2015/wordml/symex" xmlns:wpg="http://schemas.microsoft.com/office/word/2010/wordprocessingGroup" xmlns:wpi="http://schemas.microsoft.com/office/word/2010/wordprocessingInk" xmlns:wne="http://schemas.microsoft.com/office/word/2006/wordml" xmlns:wps="http://schemas.microsoft.com/office/word/2010/wordprocessingShape" mc:Ignorable="w14 w15 w16se w16cid w16 w16cex w16sdtdh w16du wp14">
   <w:body>
     <w:p>
       <w:pPr>
@@ -18,7 +18,7 @@
           <w:lang w:eastAsia="es-CR"/>
         </w:rPr>
         <w:drawing>
-          <wp:anchor distT="0" distB="0" distL="114300" distR="114300" simplePos="0" relativeHeight="251659264" behindDoc="0" locked="0" layoutInCell="1" allowOverlap="1" wp14:anchorId="074B3A60" wp14:editId="5F41E207">
+          <wp:anchor distT="0" distB="0" distL="114300" distR="114300" simplePos="0" relativeHeight="251659264" behindDoc="0" locked="0" layoutInCell="1" allowOverlap="1" wp14:anchorId="074B3A60" wp14:editId="146DCB9A">
             <wp:simplePos x="0" y="0"/>
             <wp:positionH relativeFrom="margin">
               <wp:align>center</wp:align>
@@ -500,10 +500,7 @@
     </w:p>
     <w:p>
       <w:r>
-        <w:t xml:space="preserve">Luego de descargar el proyecto nos posicionaremos en la carpeta programa y abriremos </w:t>
-      </w:r>
-      <w:r>
-        <w:t xml:space="preserve">el </w:t>
+        <w:t xml:space="preserve">Luego de descargar el proyecto nos posicionaremos en la carpeta programa y abriremos el </w:t>
       </w:r>
       <w:proofErr w:type="spellStart"/>
       <w:r>
@@ -519,6 +516,9 @@
     </w:p>
     <w:p>
       <w:r>
+        <w:rPr>
+          <w:noProof/>
+        </w:rPr>
         <w:drawing>
           <wp:inline distT="0" distB="0" distL="0" distR="0" wp14:anchorId="6D06A98B" wp14:editId="1988973C">
             <wp:extent cx="5943600" cy="725805"/>
@@ -571,6 +571,9 @@
     </w:p>
     <w:p>
       <w:r>
+        <w:rPr>
+          <w:noProof/>
+        </w:rPr>
         <w:drawing>
           <wp:inline distT="0" distB="0" distL="0" distR="0" wp14:anchorId="43E35531" wp14:editId="14C5A4F4">
             <wp:extent cx="5943600" cy="3084830"/>
@@ -635,22 +638,10 @@
           <w:color w:val="E7E6E6" w:themeColor="background2"/>
           <w:highlight w:val="black"/>
         </w:rPr>
-        <w:t>('conocimiento.pl')</w:t>
-      </w:r>
-      <w:proofErr w:type="gramStart"/>
-      <w:r>
-        <w:rPr>
-          <w:color w:val="E7E6E6" w:themeColor="background2"/>
-          <w:highlight w:val="black"/>
-        </w:rPr>
-        <w:t>.</w:t>
-      </w:r>
-      <w:r>
-        <w:t xml:space="preserve"> .</w:t>
-      </w:r>
-      <w:proofErr w:type="gramEnd"/>
-      <w:r>
-        <w:t xml:space="preserve"> Esto hasta mostrar algunas advertencias que marcaran la carga del programa al sistema.</w:t>
+        <w:t>('conocimiento.pl').</w:t>
+      </w:r>
+      <w:r>
+        <w:t xml:space="preserve"> . Esto hasta mostrar algunas advertencias que marcaran la carga del programa al sistema.</w:t>
       </w:r>
     </w:p>
     <w:p>
@@ -658,21 +649,19 @@
         <w:t xml:space="preserve">Luego de eso escribir el siguiente comando: </w:t>
       </w:r>
       <w:proofErr w:type="spellStart"/>
-      <w:proofErr w:type="gramStart"/>
       <w:r>
         <w:t>chatbot</w:t>
       </w:r>
       <w:proofErr w:type="spellEnd"/>
       <w:r>
-        <w:t>(</w:t>
-      </w:r>
-      <w:proofErr w:type="gramEnd"/>
-      <w:r>
-        <w:t>). Con esto el programa entrara en ejecución dando la bienvenida.</w:t>
-      </w:r>
-    </w:p>
-    <w:p>
-      <w:r>
+        <w:t>(). Con esto el programa entrara en ejecución dando la bienvenida.</w:t>
+      </w:r>
+    </w:p>
+    <w:p>
+      <w:r>
+        <w:rPr>
+          <w:noProof/>
+        </w:rPr>
         <w:drawing>
           <wp:inline distT="0" distB="0" distL="0" distR="0" wp14:anchorId="0A088423" wp14:editId="3917179C">
             <wp:extent cx="5943600" cy="3091815"/>
@@ -733,18 +722,26 @@
     </w:p>
     <w:p>
       <w:r>
-        <w:t>Ejemplo de realización de una suma:</w:t>
-      </w:r>
-    </w:p>
-    <w:p/>
-    <w:p>
+        <w:t>La suma funciona con la entrada “</w:t>
+      </w:r>
+      <w:r>
+        <w:t>Hazme la suma de 2+3+4+5</w:t>
+      </w:r>
+      <w:r>
+        <w:t>”</w:t>
+      </w:r>
+    </w:p>
+    <w:p>
+      <w:pPr>
+        <w:ind w:firstLine="0"/>
+      </w:pPr>
       <w:r>
         <w:lastRenderedPageBreak/>
         <w:drawing>
-          <wp:inline distT="0" distB="0" distL="0" distR="0" wp14:anchorId="4F35CB3B" wp14:editId="546FB3D3">
-            <wp:extent cx="5943600" cy="882015"/>
-            <wp:effectExtent l="0" t="0" r="0" b="0"/>
-            <wp:docPr id="7" name="Imagen 7"/>
+          <wp:inline distT="0" distB="0" distL="0" distR="0" wp14:anchorId="31CF5DBD" wp14:editId="2CFBF6D4">
+            <wp:extent cx="2838846" cy="562053"/>
+            <wp:effectExtent l="0" t="0" r="0" b="9525"/>
+            <wp:docPr id="2073255277" name="Imagen 1" descr="Texto&#10;&#10;Descripción generada automáticamente"/>
             <wp:cNvGraphicFramePr>
               <a:graphicFrameLocks xmlns:a="http://schemas.openxmlformats.org/drawingml/2006/main" noChangeAspect="1"/>
             </wp:cNvGraphicFramePr>
@@ -752,18 +749,1244 @@
               <a:graphicData uri="http://schemas.openxmlformats.org/drawingml/2006/picture">
                 <pic:pic xmlns:pic="http://schemas.openxmlformats.org/drawingml/2006/picture">
                   <pic:nvPicPr>
-                    <pic:cNvPr id="1" name=""/>
+                    <pic:cNvPr id="2073255277" name="Imagen 1" descr="Texto&#10;&#10;Descripción generada automáticamente"/>
+                    <pic:cNvPicPr/>
+                  </pic:nvPicPr>
+                  <pic:blipFill>
+                    <a:blip r:embed="rId9"/>
+                    <a:stretch>
+                      <a:fillRect/>
+                    </a:stretch>
+                  </pic:blipFill>
+                  <pic:spPr>
+                    <a:xfrm>
+                      <a:off x="0" y="0"/>
+                      <a:ext cx="2838846" cy="562053"/>
+                    </a:xfrm>
+                    <a:prstGeom prst="rect">
+                      <a:avLst/>
+                    </a:prstGeom>
+                  </pic:spPr>
+                </pic:pic>
+              </a:graphicData>
+            </a:graphic>
+          </wp:inline>
+        </w:drawing>
+      </w:r>
+      <w:r>
+        <w:br/>
+      </w:r>
+      <w:r>
+        <w:tab/>
+        <w:t>La resta funciona con la entrada “Quiero restar 4-5-6”</w:t>
+      </w:r>
+    </w:p>
+    <w:p>
+      <w:pPr>
+        <w:ind w:firstLine="0"/>
+      </w:pPr>
+      <w:r>
+        <w:drawing>
+          <wp:inline distT="0" distB="0" distL="0" distR="0" wp14:anchorId="618338EA" wp14:editId="2A314401">
+            <wp:extent cx="2915057" cy="581106"/>
+            <wp:effectExtent l="0" t="0" r="0" b="9525"/>
+            <wp:docPr id="1518055908" name="Imagen 1" descr="Texto&#10;&#10;Descripción generada automáticamente con confianza media"/>
+            <wp:cNvGraphicFramePr>
+              <a:graphicFrameLocks xmlns:a="http://schemas.openxmlformats.org/drawingml/2006/main" noChangeAspect="1"/>
+            </wp:cNvGraphicFramePr>
+            <a:graphic xmlns:a="http://schemas.openxmlformats.org/drawingml/2006/main">
+              <a:graphicData uri="http://schemas.openxmlformats.org/drawingml/2006/picture">
+                <pic:pic xmlns:pic="http://schemas.openxmlformats.org/drawingml/2006/picture">
+                  <pic:nvPicPr>
+                    <pic:cNvPr id="1518055908" name="Imagen 1" descr="Texto&#10;&#10;Descripción generada automáticamente con confianza media"/>
+                    <pic:cNvPicPr/>
+                  </pic:nvPicPr>
+                  <pic:blipFill>
+                    <a:blip r:embed="rId10"/>
+                    <a:stretch>
+                      <a:fillRect/>
+                    </a:stretch>
+                  </pic:blipFill>
+                  <pic:spPr>
+                    <a:xfrm>
+                      <a:off x="0" y="0"/>
+                      <a:ext cx="2915057" cy="581106"/>
+                    </a:xfrm>
+                    <a:prstGeom prst="rect">
+                      <a:avLst/>
+                    </a:prstGeom>
+                  </pic:spPr>
+                </pic:pic>
+              </a:graphicData>
+            </a:graphic>
+          </wp:inline>
+        </w:drawing>
+      </w:r>
+      <w:r>
+        <w:br/>
+      </w:r>
+      <w:r>
+        <w:tab/>
+        <w:t>La multiplicación funciona con la entrada “multiplica 9*2*2”</w:t>
+      </w:r>
+    </w:p>
+    <w:p>
+      <w:pPr>
+        <w:ind w:firstLine="0"/>
+      </w:pPr>
+      <w:r>
+        <w:drawing>
+          <wp:inline distT="0" distB="0" distL="0" distR="0" wp14:anchorId="1C8C8A6E" wp14:editId="4D02B4DF">
+            <wp:extent cx="3639058" cy="571580"/>
+            <wp:effectExtent l="0" t="0" r="0" b="0"/>
+            <wp:docPr id="2043726199" name="Imagen 1" descr="Gráfico&#10;&#10;Descripción generada automáticamente"/>
+            <wp:cNvGraphicFramePr>
+              <a:graphicFrameLocks xmlns:a="http://schemas.openxmlformats.org/drawingml/2006/main" noChangeAspect="1"/>
+            </wp:cNvGraphicFramePr>
+            <a:graphic xmlns:a="http://schemas.openxmlformats.org/drawingml/2006/main">
+              <a:graphicData uri="http://schemas.openxmlformats.org/drawingml/2006/picture">
+                <pic:pic xmlns:pic="http://schemas.openxmlformats.org/drawingml/2006/picture">
+                  <pic:nvPicPr>
+                    <pic:cNvPr id="2043726199" name="Imagen 1" descr="Gráfico&#10;&#10;Descripción generada automáticamente"/>
+                    <pic:cNvPicPr/>
+                  </pic:nvPicPr>
+                  <pic:blipFill>
+                    <a:blip r:embed="rId11"/>
+                    <a:stretch>
+                      <a:fillRect/>
+                    </a:stretch>
+                  </pic:blipFill>
+                  <pic:spPr>
+                    <a:xfrm>
+                      <a:off x="0" y="0"/>
+                      <a:ext cx="3639058" cy="571580"/>
+                    </a:xfrm>
+                    <a:prstGeom prst="rect">
+                      <a:avLst/>
+                    </a:prstGeom>
+                  </pic:spPr>
+                </pic:pic>
+              </a:graphicData>
+            </a:graphic>
+          </wp:inline>
+        </w:drawing>
+      </w:r>
+    </w:p>
+    <w:p>
+      <w:pPr>
+        <w:ind w:firstLine="0"/>
+      </w:pPr>
+      <w:r>
+        <w:tab/>
+        <w:t>La división funciona con la entrada “</w:t>
+      </w:r>
+      <w:proofErr w:type="spellStart"/>
+      <w:r>
+        <w:t>Chatbot</w:t>
+      </w:r>
+      <w:proofErr w:type="spellEnd"/>
+      <w:r>
+        <w:t>, divida 8/1/2/3”</w:t>
+      </w:r>
+    </w:p>
+    <w:p>
+      <w:pPr>
+        <w:ind w:firstLine="0"/>
+      </w:pPr>
+      <w:r>
+        <w:drawing>
+          <wp:inline distT="0" distB="0" distL="0" distR="0" wp14:anchorId="7BEE3451" wp14:editId="247C01E5">
+            <wp:extent cx="4429743" cy="590632"/>
+            <wp:effectExtent l="0" t="0" r="9525" b="0"/>
+            <wp:docPr id="1845516724" name="Imagen 1" descr="Texto&#10;&#10;Descripción generada automáticamente"/>
+            <wp:cNvGraphicFramePr>
+              <a:graphicFrameLocks xmlns:a="http://schemas.openxmlformats.org/drawingml/2006/main" noChangeAspect="1"/>
+            </wp:cNvGraphicFramePr>
+            <a:graphic xmlns:a="http://schemas.openxmlformats.org/drawingml/2006/main">
+              <a:graphicData uri="http://schemas.openxmlformats.org/drawingml/2006/picture">
+                <pic:pic xmlns:pic="http://schemas.openxmlformats.org/drawingml/2006/picture">
+                  <pic:nvPicPr>
+                    <pic:cNvPr id="1845516724" name="Imagen 1" descr="Texto&#10;&#10;Descripción generada automáticamente"/>
+                    <pic:cNvPicPr/>
+                  </pic:nvPicPr>
+                  <pic:blipFill>
+                    <a:blip r:embed="rId12"/>
+                    <a:stretch>
+                      <a:fillRect/>
+                    </a:stretch>
+                  </pic:blipFill>
+                  <pic:spPr>
+                    <a:xfrm>
+                      <a:off x="0" y="0"/>
+                      <a:ext cx="4429743" cy="590632"/>
+                    </a:xfrm>
+                    <a:prstGeom prst="rect">
+                      <a:avLst/>
+                    </a:prstGeom>
+                  </pic:spPr>
+                </pic:pic>
+              </a:graphicData>
+            </a:graphic>
+          </wp:inline>
+        </w:drawing>
+      </w:r>
+    </w:p>
+    <w:p>
+      <w:pPr>
+        <w:ind w:firstLine="0"/>
+      </w:pPr>
+      <w:r>
+        <w:tab/>
+        <w:t xml:space="preserve">El modulo funciona con la entrada “Hazme el </w:t>
+      </w:r>
+      <w:proofErr w:type="spellStart"/>
+      <w:r>
+        <w:t>modulo</w:t>
+      </w:r>
+      <w:proofErr w:type="spellEnd"/>
+      <w:r>
+        <w:t xml:space="preserve"> 10 % 3”</w:t>
+      </w:r>
+    </w:p>
+    <w:p>
+      <w:pPr>
+        <w:ind w:firstLine="0"/>
+      </w:pPr>
+      <w:r>
+        <w:drawing>
+          <wp:inline distT="0" distB="0" distL="0" distR="0" wp14:anchorId="5C67AAA4" wp14:editId="1F1CDA93">
+            <wp:extent cx="2838846" cy="581106"/>
+            <wp:effectExtent l="0" t="0" r="0" b="9525"/>
+            <wp:docPr id="324057859" name="Imagen 1" descr="Texto&#10;&#10;Descripción generada automáticamente con confianza baja"/>
+            <wp:cNvGraphicFramePr>
+              <a:graphicFrameLocks xmlns:a="http://schemas.openxmlformats.org/drawingml/2006/main" noChangeAspect="1"/>
+            </wp:cNvGraphicFramePr>
+            <a:graphic xmlns:a="http://schemas.openxmlformats.org/drawingml/2006/main">
+              <a:graphicData uri="http://schemas.openxmlformats.org/drawingml/2006/picture">
+                <pic:pic xmlns:pic="http://schemas.openxmlformats.org/drawingml/2006/picture">
+                  <pic:nvPicPr>
+                    <pic:cNvPr id="324057859" name="Imagen 1" descr="Texto&#10;&#10;Descripción generada automáticamente con confianza baja"/>
+                    <pic:cNvPicPr/>
+                  </pic:nvPicPr>
+                  <pic:blipFill>
+                    <a:blip r:embed="rId13"/>
+                    <a:stretch>
+                      <a:fillRect/>
+                    </a:stretch>
+                  </pic:blipFill>
+                  <pic:spPr>
+                    <a:xfrm>
+                      <a:off x="0" y="0"/>
+                      <a:ext cx="2838846" cy="581106"/>
+                    </a:xfrm>
+                    <a:prstGeom prst="rect">
+                      <a:avLst/>
+                    </a:prstGeom>
+                  </pic:spPr>
+                </pic:pic>
+              </a:graphicData>
+            </a:graphic>
+          </wp:inline>
+        </w:drawing>
+      </w:r>
+      <w:r>
+        <w:br/>
+      </w:r>
+      <w:r>
+        <w:tab/>
+        <w:t>La potencia funciona con la entrada “Haga la potencia 2^4^2”</w:t>
+      </w:r>
+    </w:p>
+    <w:p>
+      <w:pPr>
+        <w:ind w:firstLine="0"/>
+      </w:pPr>
+      <w:r>
+        <w:drawing>
+          <wp:inline distT="0" distB="0" distL="0" distR="0" wp14:anchorId="6C6EC37E" wp14:editId="704E990E">
+            <wp:extent cx="3258005" cy="609685"/>
+            <wp:effectExtent l="0" t="0" r="0" b="0"/>
+            <wp:docPr id="1338580405" name="Imagen 1"/>
+            <wp:cNvGraphicFramePr>
+              <a:graphicFrameLocks xmlns:a="http://schemas.openxmlformats.org/drawingml/2006/main" noChangeAspect="1"/>
+            </wp:cNvGraphicFramePr>
+            <a:graphic xmlns:a="http://schemas.openxmlformats.org/drawingml/2006/main">
+              <a:graphicData uri="http://schemas.openxmlformats.org/drawingml/2006/picture">
+                <pic:pic xmlns:pic="http://schemas.openxmlformats.org/drawingml/2006/picture">
+                  <pic:nvPicPr>
+                    <pic:cNvPr id="1338580405" name=""/>
+                    <pic:cNvPicPr/>
+                  </pic:nvPicPr>
+                  <pic:blipFill>
+                    <a:blip r:embed="rId14"/>
+                    <a:stretch>
+                      <a:fillRect/>
+                    </a:stretch>
+                  </pic:blipFill>
+                  <pic:spPr>
+                    <a:xfrm>
+                      <a:off x="0" y="0"/>
+                      <a:ext cx="3258005" cy="609685"/>
+                    </a:xfrm>
+                    <a:prstGeom prst="rect">
+                      <a:avLst/>
+                    </a:prstGeom>
+                  </pic:spPr>
+                </pic:pic>
+              </a:graphicData>
+            </a:graphic>
+          </wp:inline>
+        </w:drawing>
+      </w:r>
+    </w:p>
+    <w:p>
+      <w:pPr>
+        <w:ind w:firstLine="0"/>
+      </w:pPr>
+      <w:r>
+        <w:tab/>
+        <w:t xml:space="preserve">La raíz cuadrada funciona con la entrada “Por favor, calcula la </w:t>
+      </w:r>
+      <w:proofErr w:type="spellStart"/>
+      <w:r>
+        <w:t>raiz</w:t>
+      </w:r>
+      <w:proofErr w:type="spellEnd"/>
+      <w:r>
+        <w:t xml:space="preserve"> cuadrada de 25”</w:t>
+      </w:r>
+    </w:p>
+    <w:p>
+      <w:pPr>
+        <w:ind w:firstLine="0"/>
+      </w:pPr>
+      <w:r>
+        <w:drawing>
+          <wp:inline distT="0" distB="0" distL="0" distR="0" wp14:anchorId="366DE359" wp14:editId="10A933C1">
+            <wp:extent cx="3600953" cy="581106"/>
+            <wp:effectExtent l="0" t="0" r="0" b="9525"/>
+            <wp:docPr id="1396126618" name="Imagen 1" descr="Texto&#10;&#10;Descripción generada automáticamente con confianza media"/>
+            <wp:cNvGraphicFramePr>
+              <a:graphicFrameLocks xmlns:a="http://schemas.openxmlformats.org/drawingml/2006/main" noChangeAspect="1"/>
+            </wp:cNvGraphicFramePr>
+            <a:graphic xmlns:a="http://schemas.openxmlformats.org/drawingml/2006/main">
+              <a:graphicData uri="http://schemas.openxmlformats.org/drawingml/2006/picture">
+                <pic:pic xmlns:pic="http://schemas.openxmlformats.org/drawingml/2006/picture">
+                  <pic:nvPicPr>
+                    <pic:cNvPr id="1396126618" name="Imagen 1" descr="Texto&#10;&#10;Descripción generada automáticamente con confianza media"/>
+                    <pic:cNvPicPr/>
+                  </pic:nvPicPr>
+                  <pic:blipFill>
+                    <a:blip r:embed="rId15"/>
+                    <a:stretch>
+                      <a:fillRect/>
+                    </a:stretch>
+                  </pic:blipFill>
+                  <pic:spPr>
+                    <a:xfrm>
+                      <a:off x="0" y="0"/>
+                      <a:ext cx="3600953" cy="581106"/>
+                    </a:xfrm>
+                    <a:prstGeom prst="rect">
+                      <a:avLst/>
+                    </a:prstGeom>
+                  </pic:spPr>
+                </pic:pic>
+              </a:graphicData>
+            </a:graphic>
+          </wp:inline>
+        </w:drawing>
+      </w:r>
+    </w:p>
+    <w:p>
+      <w:r>
+        <w:lastRenderedPageBreak/>
+        <w:t>Contar la longitud funciona con la entrada “cuenta los elementos de [1,2,3,4,5,6]”</w:t>
+      </w:r>
+    </w:p>
+    <w:p>
+      <w:pPr>
+        <w:ind w:firstLine="0"/>
+      </w:pPr>
+      <w:r>
+        <w:drawing>
+          <wp:inline distT="0" distB="0" distL="0" distR="0" wp14:anchorId="18A01A71" wp14:editId="4C3E750A">
+            <wp:extent cx="3191320" cy="628738"/>
+            <wp:effectExtent l="0" t="0" r="0" b="0"/>
+            <wp:docPr id="2025299889" name="Imagen 1" descr="Texto&#10;&#10;Descripción generada automáticamente con confianza media"/>
+            <wp:cNvGraphicFramePr>
+              <a:graphicFrameLocks xmlns:a="http://schemas.openxmlformats.org/drawingml/2006/main" noChangeAspect="1"/>
+            </wp:cNvGraphicFramePr>
+            <a:graphic xmlns:a="http://schemas.openxmlformats.org/drawingml/2006/main">
+              <a:graphicData uri="http://schemas.openxmlformats.org/drawingml/2006/picture">
+                <pic:pic xmlns:pic="http://schemas.openxmlformats.org/drawingml/2006/picture">
+                  <pic:nvPicPr>
+                    <pic:cNvPr id="2025299889" name="Imagen 1" descr="Texto&#10;&#10;Descripción generada automáticamente con confianza media"/>
+                    <pic:cNvPicPr/>
+                  </pic:nvPicPr>
+                  <pic:blipFill>
+                    <a:blip r:embed="rId16"/>
+                    <a:stretch>
+                      <a:fillRect/>
+                    </a:stretch>
+                  </pic:blipFill>
+                  <pic:spPr>
+                    <a:xfrm>
+                      <a:off x="0" y="0"/>
+                      <a:ext cx="3191320" cy="628738"/>
+                    </a:xfrm>
+                    <a:prstGeom prst="rect">
+                      <a:avLst/>
+                    </a:prstGeom>
+                  </pic:spPr>
+                </pic:pic>
+              </a:graphicData>
+            </a:graphic>
+          </wp:inline>
+        </w:drawing>
+      </w:r>
+    </w:p>
+    <w:p>
+      <w:pPr>
+        <w:ind w:firstLine="0"/>
+      </w:pPr>
+      <w:r>
+        <w:tab/>
+        <w:t>La concatenación de listas funciona con la</w:t>
+      </w:r>
+      <w:r>
+        <w:t xml:space="preserve"> entrada “</w:t>
+      </w:r>
+      <w:r>
+        <w:t>concatena las listas [1,2,'abs',3] y [0,8,'adios',10]</w:t>
+      </w:r>
+      <w:r>
+        <w:t>”</w:t>
+      </w:r>
+    </w:p>
+    <w:p>
+      <w:pPr>
+        <w:ind w:firstLine="0"/>
+      </w:pPr>
+      <w:r>
+        <w:drawing>
+          <wp:inline distT="0" distB="0" distL="0" distR="0" wp14:anchorId="5CA68532" wp14:editId="0114F4DA">
+            <wp:extent cx="5306165" cy="695422"/>
+            <wp:effectExtent l="0" t="0" r="8890" b="9525"/>
+            <wp:docPr id="197659304" name="Imagen 1"/>
+            <wp:cNvGraphicFramePr>
+              <a:graphicFrameLocks xmlns:a="http://schemas.openxmlformats.org/drawingml/2006/main" noChangeAspect="1"/>
+            </wp:cNvGraphicFramePr>
+            <a:graphic xmlns:a="http://schemas.openxmlformats.org/drawingml/2006/main">
+              <a:graphicData uri="http://schemas.openxmlformats.org/drawingml/2006/picture">
+                <pic:pic xmlns:pic="http://schemas.openxmlformats.org/drawingml/2006/picture">
+                  <pic:nvPicPr>
+                    <pic:cNvPr id="197659304" name="Imagen 1"/>
+                    <pic:cNvPicPr/>
+                  </pic:nvPicPr>
+                  <pic:blipFill>
+                    <a:blip r:embed="rId17"/>
+                    <a:stretch>
+                      <a:fillRect/>
+                    </a:stretch>
+                  </pic:blipFill>
+                  <pic:spPr>
+                    <a:xfrm>
+                      <a:off x="0" y="0"/>
+                      <a:ext cx="5306165" cy="695422"/>
+                    </a:xfrm>
+                    <a:prstGeom prst="rect">
+                      <a:avLst/>
+                    </a:prstGeom>
+                  </pic:spPr>
+                </pic:pic>
+              </a:graphicData>
+            </a:graphic>
+          </wp:inline>
+        </w:drawing>
+      </w:r>
+    </w:p>
+    <w:p>
+      <w:pPr>
+        <w:ind w:firstLine="0"/>
+      </w:pPr>
+      <w:r>
+        <w:tab/>
+        <w:t>El reverso de la lista funciona con la entrada “</w:t>
+      </w:r>
+      <w:r>
+        <w:t>Haga el inverso de la lista [1,2,3,4,5,6,7,8,9,10]</w:t>
+      </w:r>
+      <w:r>
+        <w:t>”</w:t>
+      </w:r>
+    </w:p>
+    <w:p>
+      <w:pPr>
+        <w:ind w:firstLine="0"/>
+      </w:pPr>
+      <w:r>
+        <w:drawing>
+          <wp:inline distT="0" distB="0" distL="0" distR="0" wp14:anchorId="0B23F331" wp14:editId="03BEA728">
+            <wp:extent cx="4229690" cy="676369"/>
+            <wp:effectExtent l="0" t="0" r="0" b="9525"/>
+            <wp:docPr id="525357788" name="Imagen 1" descr="Texto&#10;&#10;Descripción generada automáticamente"/>
+            <wp:cNvGraphicFramePr>
+              <a:graphicFrameLocks xmlns:a="http://schemas.openxmlformats.org/drawingml/2006/main" noChangeAspect="1"/>
+            </wp:cNvGraphicFramePr>
+            <a:graphic xmlns:a="http://schemas.openxmlformats.org/drawingml/2006/main">
+              <a:graphicData uri="http://schemas.openxmlformats.org/drawingml/2006/picture">
+                <pic:pic xmlns:pic="http://schemas.openxmlformats.org/drawingml/2006/picture">
+                  <pic:nvPicPr>
+                    <pic:cNvPr id="525357788" name="Imagen 1" descr="Texto&#10;&#10;Descripción generada automáticamente"/>
+                    <pic:cNvPicPr/>
+                  </pic:nvPicPr>
+                  <pic:blipFill>
+                    <a:blip r:embed="rId18"/>
+                    <a:stretch>
+                      <a:fillRect/>
+                    </a:stretch>
+                  </pic:blipFill>
+                  <pic:spPr>
+                    <a:xfrm>
+                      <a:off x="0" y="0"/>
+                      <a:ext cx="4229690" cy="676369"/>
+                    </a:xfrm>
+                    <a:prstGeom prst="rect">
+                      <a:avLst/>
+                    </a:prstGeom>
+                  </pic:spPr>
+                </pic:pic>
+              </a:graphicData>
+            </a:graphic>
+          </wp:inline>
+        </w:drawing>
+      </w:r>
+    </w:p>
+    <w:p>
+      <w:pPr>
+        <w:ind w:firstLine="0"/>
+      </w:pPr>
+      <w:r>
+        <w:tab/>
+        <w:t>Extraer el primer elemento funciona con la entrada “Dame el primer elemento de la lista [2,6,45,8,6,9]”</w:t>
+      </w:r>
+    </w:p>
+    <w:p>
+      <w:pPr>
+        <w:ind w:firstLine="0"/>
+      </w:pPr>
+      <w:r>
+        <w:drawing>
+          <wp:inline distT="0" distB="0" distL="0" distR="0" wp14:anchorId="7D71C03C" wp14:editId="6D3B69DA">
+            <wp:extent cx="4134427" cy="609685"/>
+            <wp:effectExtent l="0" t="0" r="0" b="0"/>
+            <wp:docPr id="118719430" name="Imagen 1" descr="Texto&#10;&#10;Descripción generada automáticamente"/>
+            <wp:cNvGraphicFramePr>
+              <a:graphicFrameLocks xmlns:a="http://schemas.openxmlformats.org/drawingml/2006/main" noChangeAspect="1"/>
+            </wp:cNvGraphicFramePr>
+            <a:graphic xmlns:a="http://schemas.openxmlformats.org/drawingml/2006/main">
+              <a:graphicData uri="http://schemas.openxmlformats.org/drawingml/2006/picture">
+                <pic:pic xmlns:pic="http://schemas.openxmlformats.org/drawingml/2006/picture">
+                  <pic:nvPicPr>
+                    <pic:cNvPr id="118719430" name="Imagen 1" descr="Texto&#10;&#10;Descripción generada automáticamente"/>
+                    <pic:cNvPicPr/>
+                  </pic:nvPicPr>
+                  <pic:blipFill>
+                    <a:blip r:embed="rId19"/>
+                    <a:stretch>
+                      <a:fillRect/>
+                    </a:stretch>
+                  </pic:blipFill>
+                  <pic:spPr>
+                    <a:xfrm>
+                      <a:off x="0" y="0"/>
+                      <a:ext cx="4134427" cy="609685"/>
+                    </a:xfrm>
+                    <a:prstGeom prst="rect">
+                      <a:avLst/>
+                    </a:prstGeom>
+                  </pic:spPr>
+                </pic:pic>
+              </a:graphicData>
+            </a:graphic>
+          </wp:inline>
+        </w:drawing>
+      </w:r>
+    </w:p>
+    <w:p>
+      <w:pPr>
+        <w:ind w:firstLine="0"/>
+      </w:pPr>
+      <w:r>
+        <w:tab/>
+        <w:t>Extraer el ultimo elemento funciona con la entrada “</w:t>
+      </w:r>
+      <w:r>
+        <w:t xml:space="preserve">Dame el </w:t>
+      </w:r>
+      <w:proofErr w:type="spellStart"/>
+      <w:r>
+        <w:t>ultimo</w:t>
+      </w:r>
+      <w:proofErr w:type="spellEnd"/>
+      <w:r>
+        <w:t xml:space="preserve"> elemento de la lista [2,6,45,8,6,9]</w:t>
+      </w:r>
+      <w:r>
+        <w:t>”</w:t>
+      </w:r>
+    </w:p>
+    <w:p>
+      <w:pPr>
+        <w:ind w:firstLine="0"/>
+      </w:pPr>
+      <w:r>
+        <w:drawing>
+          <wp:inline distT="0" distB="0" distL="0" distR="0" wp14:anchorId="2811C680" wp14:editId="041B0FC9">
+            <wp:extent cx="4115374" cy="552527"/>
+            <wp:effectExtent l="0" t="0" r="0" b="0"/>
+            <wp:docPr id="1356384272" name="Imagen 1" descr="Texto&#10;&#10;Descripción generada automáticamente con confianza media"/>
+            <wp:cNvGraphicFramePr>
+              <a:graphicFrameLocks xmlns:a="http://schemas.openxmlformats.org/drawingml/2006/main" noChangeAspect="1"/>
+            </wp:cNvGraphicFramePr>
+            <a:graphic xmlns:a="http://schemas.openxmlformats.org/drawingml/2006/main">
+              <a:graphicData uri="http://schemas.openxmlformats.org/drawingml/2006/picture">
+                <pic:pic xmlns:pic="http://schemas.openxmlformats.org/drawingml/2006/picture">
+                  <pic:nvPicPr>
+                    <pic:cNvPr id="1356384272" name="Imagen 1" descr="Texto&#10;&#10;Descripción generada automáticamente con confianza media"/>
+                    <pic:cNvPicPr/>
+                  </pic:nvPicPr>
+                  <pic:blipFill>
+                    <a:blip r:embed="rId20"/>
+                    <a:stretch>
+                      <a:fillRect/>
+                    </a:stretch>
+                  </pic:blipFill>
+                  <pic:spPr>
+                    <a:xfrm>
+                      <a:off x="0" y="0"/>
+                      <a:ext cx="4115374" cy="552527"/>
+                    </a:xfrm>
+                    <a:prstGeom prst="rect">
+                      <a:avLst/>
+                    </a:prstGeom>
+                  </pic:spPr>
+                </pic:pic>
+              </a:graphicData>
+            </a:graphic>
+          </wp:inline>
+        </w:drawing>
+      </w:r>
+    </w:p>
+    <w:p>
+      <w:r>
+        <w:lastRenderedPageBreak/>
+        <w:t>Extraer el máximo elemento funciona con la entrada “</w:t>
+      </w:r>
+      <w:r>
+        <w:t xml:space="preserve">Dame el elemento </w:t>
+      </w:r>
+      <w:proofErr w:type="spellStart"/>
+      <w:r>
+        <w:t>mas</w:t>
+      </w:r>
+      <w:proofErr w:type="spellEnd"/>
+      <w:r>
+        <w:t xml:space="preserve"> grande de la lista [1,2,3,4,48,6]</w:t>
+      </w:r>
+      <w:r>
+        <w:t>”</w:t>
+      </w:r>
+    </w:p>
+    <w:p>
+      <w:pPr>
+        <w:ind w:firstLine="0"/>
+      </w:pPr>
+      <w:r>
+        <w:drawing>
+          <wp:inline distT="0" distB="0" distL="0" distR="0" wp14:anchorId="645EC28D" wp14:editId="04049015">
+            <wp:extent cx="4429743" cy="562053"/>
+            <wp:effectExtent l="0" t="0" r="9525" b="9525"/>
+            <wp:docPr id="635839428" name="Imagen 1" descr="Texto&#10;&#10;Descripción generada automáticamente"/>
+            <wp:cNvGraphicFramePr>
+              <a:graphicFrameLocks xmlns:a="http://schemas.openxmlformats.org/drawingml/2006/main" noChangeAspect="1"/>
+            </wp:cNvGraphicFramePr>
+            <a:graphic xmlns:a="http://schemas.openxmlformats.org/drawingml/2006/main">
+              <a:graphicData uri="http://schemas.openxmlformats.org/drawingml/2006/picture">
+                <pic:pic xmlns:pic="http://schemas.openxmlformats.org/drawingml/2006/picture">
+                  <pic:nvPicPr>
+                    <pic:cNvPr id="635839428" name="Imagen 1" descr="Texto&#10;&#10;Descripción generada automáticamente"/>
+                    <pic:cNvPicPr/>
+                  </pic:nvPicPr>
+                  <pic:blipFill>
+                    <a:blip r:embed="rId21"/>
+                    <a:stretch>
+                      <a:fillRect/>
+                    </a:stretch>
+                  </pic:blipFill>
+                  <pic:spPr>
+                    <a:xfrm>
+                      <a:off x="0" y="0"/>
+                      <a:ext cx="4429743" cy="562053"/>
+                    </a:xfrm>
+                    <a:prstGeom prst="rect">
+                      <a:avLst/>
+                    </a:prstGeom>
+                  </pic:spPr>
+                </pic:pic>
+              </a:graphicData>
+            </a:graphic>
+          </wp:inline>
+        </w:drawing>
+      </w:r>
+    </w:p>
+    <w:p>
+      <w:r>
+        <w:t xml:space="preserve">Extraer el </w:t>
+      </w:r>
+      <w:r>
+        <w:t>mínimo</w:t>
+      </w:r>
+      <w:r>
+        <w:t xml:space="preserve"> elemento funciona con la entrada “</w:t>
+      </w:r>
+      <w:r>
+        <w:t xml:space="preserve">Dame el elemento </w:t>
+      </w:r>
+      <w:proofErr w:type="spellStart"/>
+      <w:r>
+        <w:t>minimo</w:t>
+      </w:r>
+      <w:proofErr w:type="spellEnd"/>
+      <w:r>
+        <w:t xml:space="preserve"> de la lista [</w:t>
+      </w:r>
+      <w:r>
+        <w:t>-</w:t>
+      </w:r>
+      <w:r>
+        <w:t>1,2,3,4,48,6]</w:t>
+      </w:r>
+      <w:r>
+        <w:t>”</w:t>
+      </w:r>
+    </w:p>
+    <w:p>
+      <w:pPr>
+        <w:ind w:firstLine="0"/>
+      </w:pPr>
+      <w:r>
+        <w:drawing>
+          <wp:inline distT="0" distB="0" distL="0" distR="0" wp14:anchorId="43485DB1" wp14:editId="7270AEE3">
+            <wp:extent cx="4153480" cy="562053"/>
+            <wp:effectExtent l="0" t="0" r="0" b="9525"/>
+            <wp:docPr id="2004837517" name="Imagen 1" descr="Diagrama, Texto&#10;&#10;Descripción generada automáticamente con confianza media"/>
+            <wp:cNvGraphicFramePr>
+              <a:graphicFrameLocks xmlns:a="http://schemas.openxmlformats.org/drawingml/2006/main" noChangeAspect="1"/>
+            </wp:cNvGraphicFramePr>
+            <a:graphic xmlns:a="http://schemas.openxmlformats.org/drawingml/2006/main">
+              <a:graphicData uri="http://schemas.openxmlformats.org/drawingml/2006/picture">
+                <pic:pic xmlns:pic="http://schemas.openxmlformats.org/drawingml/2006/picture">
+                  <pic:nvPicPr>
+                    <pic:cNvPr id="2004837517" name="Imagen 1" descr="Diagrama, Texto&#10;&#10;Descripción generada automáticamente con confianza media"/>
+                    <pic:cNvPicPr/>
+                  </pic:nvPicPr>
+                  <pic:blipFill>
+                    <a:blip r:embed="rId22"/>
+                    <a:stretch>
+                      <a:fillRect/>
+                    </a:stretch>
+                  </pic:blipFill>
+                  <pic:spPr>
+                    <a:xfrm>
+                      <a:off x="0" y="0"/>
+                      <a:ext cx="4153480" cy="562053"/>
+                    </a:xfrm>
+                    <a:prstGeom prst="rect">
+                      <a:avLst/>
+                    </a:prstGeom>
+                  </pic:spPr>
+                </pic:pic>
+              </a:graphicData>
+            </a:graphic>
+          </wp:inline>
+        </w:drawing>
+      </w:r>
+    </w:p>
+    <w:p>
+      <w:pPr>
+        <w:ind w:firstLine="0"/>
+      </w:pPr>
+      <w:r>
+        <w:tab/>
+        <w:t xml:space="preserve">El </w:t>
+      </w:r>
+      <w:proofErr w:type="spellStart"/>
+      <w:r>
+        <w:t>n’ésimo</w:t>
+      </w:r>
+      <w:proofErr w:type="spellEnd"/>
+      <w:r>
+        <w:t xml:space="preserve"> elemento funciona con la entrada “</w:t>
+      </w:r>
+      <w:r>
+        <w:t xml:space="preserve">Dame el elemento en la </w:t>
+      </w:r>
+      <w:proofErr w:type="spellStart"/>
+      <w:r>
+        <w:t>posicion</w:t>
+      </w:r>
+      <w:proofErr w:type="spellEnd"/>
+      <w:r>
+        <w:t xml:space="preserve"> 3 de la lista [7,6,5,4,3,2,1]</w:t>
+      </w:r>
+      <w:r>
+        <w:t>”</w:t>
+      </w:r>
+    </w:p>
+    <w:p>
+      <w:pPr>
+        <w:ind w:firstLine="0"/>
+      </w:pPr>
+      <w:r>
+        <w:drawing>
+          <wp:inline distT="0" distB="0" distL="0" distR="0" wp14:anchorId="660D2DA5" wp14:editId="7E75C9CD">
+            <wp:extent cx="5001323" cy="628738"/>
+            <wp:effectExtent l="0" t="0" r="0" b="0"/>
+            <wp:docPr id="1931221383" name="Imagen 1" descr="Texto&#10;&#10;Descripción generada automáticamente"/>
+            <wp:cNvGraphicFramePr>
+              <a:graphicFrameLocks xmlns:a="http://schemas.openxmlformats.org/drawingml/2006/main" noChangeAspect="1"/>
+            </wp:cNvGraphicFramePr>
+            <a:graphic xmlns:a="http://schemas.openxmlformats.org/drawingml/2006/main">
+              <a:graphicData uri="http://schemas.openxmlformats.org/drawingml/2006/picture">
+                <pic:pic xmlns:pic="http://schemas.openxmlformats.org/drawingml/2006/picture">
+                  <pic:nvPicPr>
+                    <pic:cNvPr id="1931221383" name="Imagen 1" descr="Texto&#10;&#10;Descripción generada automáticamente"/>
+                    <pic:cNvPicPr/>
+                  </pic:nvPicPr>
+                  <pic:blipFill>
+                    <a:blip r:embed="rId23"/>
+                    <a:stretch>
+                      <a:fillRect/>
+                    </a:stretch>
+                  </pic:blipFill>
+                  <pic:spPr>
+                    <a:xfrm>
+                      <a:off x="0" y="0"/>
+                      <a:ext cx="5001323" cy="628738"/>
+                    </a:xfrm>
+                    <a:prstGeom prst="rect">
+                      <a:avLst/>
+                    </a:prstGeom>
+                  </pic:spPr>
+                </pic:pic>
+              </a:graphicData>
+            </a:graphic>
+          </wp:inline>
+        </w:drawing>
+      </w:r>
+    </w:p>
+    <w:p>
+      <w:pPr>
+        <w:ind w:firstLine="0"/>
+      </w:pPr>
+      <w:r>
+        <w:tab/>
+        <w:t xml:space="preserve">El elemento existe </w:t>
+      </w:r>
+      <w:r>
+        <w:t>funciona con la entrada “</w:t>
+      </w:r>
+      <w:proofErr w:type="spellStart"/>
+      <w:r>
+        <w:t>Digame</w:t>
+      </w:r>
+      <w:proofErr w:type="spellEnd"/>
+      <w:r>
+        <w:t xml:space="preserve"> si existe el elemento 2 en la lista [7,9,5,4,21,3,4,2,5,7,6]</w:t>
+      </w:r>
+      <w:r>
+        <w:t>”</w:t>
+      </w:r>
+    </w:p>
+    <w:p>
+      <w:pPr>
+        <w:ind w:firstLine="0"/>
+      </w:pPr>
+      <w:r>
+        <w:drawing>
+          <wp:inline distT="0" distB="0" distL="0" distR="0" wp14:anchorId="3F1C40BC" wp14:editId="19136F9D">
+            <wp:extent cx="5515745" cy="695422"/>
+            <wp:effectExtent l="0" t="0" r="8890" b="9525"/>
+            <wp:docPr id="1885017674" name="Imagen 1" descr="Texto&#10;&#10;Descripción generada automáticamente con confianza media"/>
+            <wp:cNvGraphicFramePr>
+              <a:graphicFrameLocks xmlns:a="http://schemas.openxmlformats.org/drawingml/2006/main" noChangeAspect="1"/>
+            </wp:cNvGraphicFramePr>
+            <a:graphic xmlns:a="http://schemas.openxmlformats.org/drawingml/2006/main">
+              <a:graphicData uri="http://schemas.openxmlformats.org/drawingml/2006/picture">
+                <pic:pic xmlns:pic="http://schemas.openxmlformats.org/drawingml/2006/picture">
+                  <pic:nvPicPr>
+                    <pic:cNvPr id="1885017674" name="Imagen 1" descr="Texto&#10;&#10;Descripción generada automáticamente con confianza media"/>
+                    <pic:cNvPicPr/>
+                  </pic:nvPicPr>
+                  <pic:blipFill>
+                    <a:blip r:embed="rId24"/>
+                    <a:stretch>
+                      <a:fillRect/>
+                    </a:stretch>
+                  </pic:blipFill>
+                  <pic:spPr>
+                    <a:xfrm>
+                      <a:off x="0" y="0"/>
+                      <a:ext cx="5515745" cy="695422"/>
+                    </a:xfrm>
+                    <a:prstGeom prst="rect">
+                      <a:avLst/>
+                    </a:prstGeom>
+                  </pic:spPr>
+                </pic:pic>
+              </a:graphicData>
+            </a:graphic>
+          </wp:inline>
+        </w:drawing>
+      </w:r>
+    </w:p>
+    <w:p>
+      <w:pPr>
+        <w:ind w:firstLine="0"/>
+      </w:pPr>
+      <w:r>
+        <w:tab/>
+        <w:t>Eliminar elemento funciona con la entrada “</w:t>
+      </w:r>
+      <w:r>
+        <w:t>Claro, la lista queda de la siguiente manera [56,7,8,93,</w:t>
+      </w:r>
+      <w:r>
+        <w:t>’</w:t>
+      </w:r>
+      <w:r>
+        <w:t>abs</w:t>
+      </w:r>
+      <w:r>
+        <w:t>’</w:t>
+      </w:r>
+      <w:r>
+        <w:t>]</w:t>
+      </w:r>
+      <w:r>
+        <w:t>”</w:t>
+      </w:r>
+      <w:r>
+        <w:drawing>
+          <wp:inline distT="0" distB="0" distL="0" distR="0" wp14:anchorId="4B8E29CD" wp14:editId="4EA7534E">
+            <wp:extent cx="5306165" cy="638264"/>
+            <wp:effectExtent l="0" t="0" r="8890" b="9525"/>
+            <wp:docPr id="1927033713" name="Imagen 1"/>
+            <wp:cNvGraphicFramePr>
+              <a:graphicFrameLocks xmlns:a="http://schemas.openxmlformats.org/drawingml/2006/main" noChangeAspect="1"/>
+            </wp:cNvGraphicFramePr>
+            <a:graphic xmlns:a="http://schemas.openxmlformats.org/drawingml/2006/main">
+              <a:graphicData uri="http://schemas.openxmlformats.org/drawingml/2006/picture">
+                <pic:pic xmlns:pic="http://schemas.openxmlformats.org/drawingml/2006/picture">
+                  <pic:nvPicPr>
+                    <pic:cNvPr id="1927033713" name="Imagen 1"/>
+                    <pic:cNvPicPr/>
+                  </pic:nvPicPr>
+                  <pic:blipFill>
+                    <a:blip r:embed="rId25"/>
+                    <a:stretch>
+                      <a:fillRect/>
+                    </a:stretch>
+                  </pic:blipFill>
+                  <pic:spPr>
+                    <a:xfrm>
+                      <a:off x="0" y="0"/>
+                      <a:ext cx="5306165" cy="638264"/>
+                    </a:xfrm>
+                    <a:prstGeom prst="rect">
+                      <a:avLst/>
+                    </a:prstGeom>
+                  </pic:spPr>
+                </pic:pic>
+              </a:graphicData>
+            </a:graphic>
+          </wp:inline>
+        </w:drawing>
+      </w:r>
+    </w:p>
+    <w:p>
+      <w:pPr>
+        <w:ind w:firstLine="0"/>
+      </w:pPr>
+      <w:r>
+        <w:lastRenderedPageBreak/>
+        <w:tab/>
+        <w:t>Los chistes funcionan con la entrada “</w:t>
+      </w:r>
+      <w:proofErr w:type="spellStart"/>
+      <w:r>
+        <w:t>cuentame</w:t>
+      </w:r>
+      <w:proofErr w:type="spellEnd"/>
+      <w:r>
+        <w:t xml:space="preserve"> un chiste”</w:t>
+      </w:r>
+    </w:p>
+    <w:p>
+      <w:pPr>
+        <w:ind w:firstLine="0"/>
+      </w:pPr>
+      <w:r>
+        <w:drawing>
+          <wp:inline distT="0" distB="0" distL="0" distR="0" wp14:anchorId="02080C7C" wp14:editId="141852D7">
+            <wp:extent cx="4686954" cy="790685"/>
+            <wp:effectExtent l="0" t="0" r="0" b="9525"/>
+            <wp:docPr id="75061691" name="Imagen 1" descr="Texto&#10;&#10;Descripción generada automáticamente"/>
+            <wp:cNvGraphicFramePr>
+              <a:graphicFrameLocks xmlns:a="http://schemas.openxmlformats.org/drawingml/2006/main" noChangeAspect="1"/>
+            </wp:cNvGraphicFramePr>
+            <a:graphic xmlns:a="http://schemas.openxmlformats.org/drawingml/2006/main">
+              <a:graphicData uri="http://schemas.openxmlformats.org/drawingml/2006/picture">
+                <pic:pic xmlns:pic="http://schemas.openxmlformats.org/drawingml/2006/picture">
+                  <pic:nvPicPr>
+                    <pic:cNvPr id="75061691" name="Imagen 1" descr="Texto&#10;&#10;Descripción generada automáticamente"/>
+                    <pic:cNvPicPr/>
+                  </pic:nvPicPr>
+                  <pic:blipFill>
+                    <a:blip r:embed="rId26"/>
+                    <a:stretch>
+                      <a:fillRect/>
+                    </a:stretch>
+                  </pic:blipFill>
+                  <pic:spPr>
+                    <a:xfrm>
+                      <a:off x="0" y="0"/>
+                      <a:ext cx="4686954" cy="790685"/>
+                    </a:xfrm>
+                    <a:prstGeom prst="rect">
+                      <a:avLst/>
+                    </a:prstGeom>
+                  </pic:spPr>
+                </pic:pic>
+              </a:graphicData>
+            </a:graphic>
+          </wp:inline>
+        </w:drawing>
+      </w:r>
+    </w:p>
+    <w:p>
+      <w:pPr>
+        <w:ind w:firstLine="0"/>
+      </w:pPr>
+      <w:r>
+        <w:tab/>
+        <w:t xml:space="preserve">Los refranes funcionan con la entrada “dime un </w:t>
+      </w:r>
+      <w:proofErr w:type="spellStart"/>
+      <w:r>
+        <w:t>refran</w:t>
+      </w:r>
+      <w:proofErr w:type="spellEnd"/>
+      <w:r>
+        <w:t>”</w:t>
+      </w:r>
+    </w:p>
+    <w:p>
+      <w:pPr>
+        <w:ind w:firstLine="0"/>
+      </w:pPr>
+      <w:r>
+        <w:drawing>
+          <wp:inline distT="0" distB="0" distL="0" distR="0" wp14:anchorId="320D5CCC" wp14:editId="2F5748DC">
+            <wp:extent cx="4248743" cy="676369"/>
+            <wp:effectExtent l="0" t="0" r="0" b="9525"/>
+            <wp:docPr id="427333290" name="Imagen 1" descr="Texto&#10;&#10;Descripción generada automáticamente"/>
+            <wp:cNvGraphicFramePr>
+              <a:graphicFrameLocks xmlns:a="http://schemas.openxmlformats.org/drawingml/2006/main" noChangeAspect="1"/>
+            </wp:cNvGraphicFramePr>
+            <a:graphic xmlns:a="http://schemas.openxmlformats.org/drawingml/2006/main">
+              <a:graphicData uri="http://schemas.openxmlformats.org/drawingml/2006/picture">
+                <pic:pic xmlns:pic="http://schemas.openxmlformats.org/drawingml/2006/picture">
+                  <pic:nvPicPr>
+                    <pic:cNvPr id="427333290" name="Imagen 1" descr="Texto&#10;&#10;Descripción generada automáticamente"/>
+                    <pic:cNvPicPr/>
+                  </pic:nvPicPr>
+                  <pic:blipFill>
+                    <a:blip r:embed="rId27"/>
+                    <a:stretch>
+                      <a:fillRect/>
+                    </a:stretch>
+                  </pic:blipFill>
+                  <pic:spPr>
+                    <a:xfrm>
+                      <a:off x="0" y="0"/>
+                      <a:ext cx="4248743" cy="676369"/>
+                    </a:xfrm>
+                    <a:prstGeom prst="rect">
+                      <a:avLst/>
+                    </a:prstGeom>
+                  </pic:spPr>
+                </pic:pic>
+              </a:graphicData>
+            </a:graphic>
+          </wp:inline>
+        </w:drawing>
+      </w:r>
+    </w:p>
+    <w:p>
+      <w:pPr>
+        <w:ind w:firstLine="0"/>
+      </w:pPr>
+      <w:r>
+        <w:tab/>
+        <w:t>Los consejos de estudio funcionan con la entrada “Dame un consejo de estudio”</w:t>
+      </w:r>
+    </w:p>
+    <w:p>
+      <w:pPr>
+        <w:ind w:firstLine="0"/>
+      </w:pPr>
+      <w:r>
+        <w:drawing>
+          <wp:inline distT="0" distB="0" distL="0" distR="0" wp14:anchorId="203F57E7" wp14:editId="077ABBE9">
+            <wp:extent cx="5943600" cy="775335"/>
+            <wp:effectExtent l="0" t="0" r="0" b="5715"/>
+            <wp:docPr id="867457258" name="Imagen 1" descr="Texto&#10;&#10;Descripción generada automáticamente"/>
+            <wp:cNvGraphicFramePr>
+              <a:graphicFrameLocks xmlns:a="http://schemas.openxmlformats.org/drawingml/2006/main" noChangeAspect="1"/>
+            </wp:cNvGraphicFramePr>
+            <a:graphic xmlns:a="http://schemas.openxmlformats.org/drawingml/2006/main">
+              <a:graphicData uri="http://schemas.openxmlformats.org/drawingml/2006/picture">
+                <pic:pic xmlns:pic="http://schemas.openxmlformats.org/drawingml/2006/picture">
+                  <pic:nvPicPr>
+                    <pic:cNvPr id="867457258" name="Imagen 1" descr="Texto&#10;&#10;Descripción generada automáticamente"/>
+                    <pic:cNvPicPr/>
+                  </pic:nvPicPr>
+                  <pic:blipFill>
+                    <a:blip r:embed="rId28"/>
+                    <a:stretch>
+                      <a:fillRect/>
+                    </a:stretch>
+                  </pic:blipFill>
+                  <pic:spPr>
+                    <a:xfrm>
+                      <a:off x="0" y="0"/>
+                      <a:ext cx="5943600" cy="775335"/>
+                    </a:xfrm>
+                    <a:prstGeom prst="rect">
+                      <a:avLst/>
+                    </a:prstGeom>
+                  </pic:spPr>
+                </pic:pic>
+              </a:graphicData>
+            </a:graphic>
+          </wp:inline>
+        </w:drawing>
+      </w:r>
+    </w:p>
+    <w:p>
+      <w:pPr>
+        <w:spacing w:line="259" w:lineRule="auto"/>
+        <w:ind w:firstLine="0"/>
+      </w:pPr>
+      <w:r>
+        <w:tab/>
+        <w:t>El guardado de nuevos predicados funciona con la entrada “guarda el predicado perro(</w:t>
+      </w:r>
+      <w:proofErr w:type="spellStart"/>
+      <w:r>
+        <w:t>grandanes</w:t>
+      </w:r>
+      <w:proofErr w:type="spellEnd"/>
+      <w:r>
+        <w:t>).</w:t>
+      </w:r>
+    </w:p>
+    <w:p>
+      <w:pPr>
+        <w:spacing w:line="259" w:lineRule="auto"/>
+        <w:ind w:firstLine="0"/>
+      </w:pPr>
+      <w:r>
+        <w:drawing>
+          <wp:inline distT="0" distB="0" distL="0" distR="0" wp14:anchorId="3FFE563B" wp14:editId="1B3EFE56">
+            <wp:extent cx="3077004" cy="676369"/>
+            <wp:effectExtent l="0" t="0" r="9525" b="9525"/>
+            <wp:docPr id="733863020" name="Imagen 1"/>
+            <wp:cNvGraphicFramePr>
+              <a:graphicFrameLocks xmlns:a="http://schemas.openxmlformats.org/drawingml/2006/main" noChangeAspect="1"/>
+            </wp:cNvGraphicFramePr>
+            <a:graphic xmlns:a="http://schemas.openxmlformats.org/drawingml/2006/main">
+              <a:graphicData uri="http://schemas.openxmlformats.org/drawingml/2006/picture">
+                <pic:pic xmlns:pic="http://schemas.openxmlformats.org/drawingml/2006/picture">
+                  <pic:nvPicPr>
+                    <pic:cNvPr id="733863020" name=""/>
+                    <pic:cNvPicPr/>
+                  </pic:nvPicPr>
+                  <pic:blipFill>
+                    <a:blip r:embed="rId29"/>
+                    <a:stretch>
+                      <a:fillRect/>
+                    </a:stretch>
+                  </pic:blipFill>
+                  <pic:spPr>
+                    <a:xfrm>
+                      <a:off x="0" y="0"/>
+                      <a:ext cx="3077004" cy="676369"/>
+                    </a:xfrm>
+                    <a:prstGeom prst="rect">
+                      <a:avLst/>
+                    </a:prstGeom>
+                  </pic:spPr>
+                </pic:pic>
+              </a:graphicData>
+            </a:graphic>
+          </wp:inline>
+        </w:drawing>
+      </w:r>
+    </w:p>
+    <w:p>
+      <w:pPr>
+        <w:spacing w:line="259" w:lineRule="auto"/>
+        <w:ind w:firstLine="0"/>
+      </w:pPr>
+      <w:r>
+        <w:tab/>
+        <w:t>La impresión de predicados funciona con la siguiente entrada “</w:t>
+      </w:r>
+    </w:p>
+    <w:p>
+      <w:pPr>
+        <w:spacing w:line="259" w:lineRule="auto"/>
+        <w:ind w:firstLine="0"/>
+      </w:pPr>
+      <w:r>
+        <w:drawing>
+          <wp:inline distT="0" distB="0" distL="0" distR="0" wp14:anchorId="33470718" wp14:editId="3B44CA94">
+            <wp:extent cx="3361054" cy="2171700"/>
+            <wp:effectExtent l="0" t="0" r="0" b="0"/>
+            <wp:docPr id="970172093" name="Imagen 1" descr="Texto&#10;&#10;Descripción generada automáticamente"/>
+            <wp:cNvGraphicFramePr>
+              <a:graphicFrameLocks xmlns:a="http://schemas.openxmlformats.org/drawingml/2006/main" noChangeAspect="1"/>
+            </wp:cNvGraphicFramePr>
+            <a:graphic xmlns:a="http://schemas.openxmlformats.org/drawingml/2006/main">
+              <a:graphicData uri="http://schemas.openxmlformats.org/drawingml/2006/picture">
+                <pic:pic xmlns:pic="http://schemas.openxmlformats.org/drawingml/2006/picture">
+                  <pic:nvPicPr>
+                    <pic:cNvPr id="970172093" name="Imagen 1" descr="Texto&#10;&#10;Descripción generada automáticamente"/>
                     <pic:cNvPicPr/>
                   </pic:nvPicPr>
                   <pic:blipFill rotWithShape="1">
-                    <a:blip r:embed="rId9"/>
-                    <a:srcRect t="71473"/>
+                    <a:blip r:embed="rId30"/>
+                    <a:srcRect b="31710"/>
                     <a:stretch/>
                   </pic:blipFill>
                   <pic:spPr bwMode="auto">
                     <a:xfrm>
                       <a:off x="0" y="0"/>
-                      <a:ext cx="5943600" cy="882015"/>
+                      <a:ext cx="3362794" cy="2172824"/>
                     </a:xfrm>
                     <a:prstGeom prst="rect">
                       <a:avLst/>
@@ -785,17 +2008,48 @@
       </w:r>
     </w:p>
     <w:p>
-      <w:r>
-        <w:t>Ejemplo de generar código de modulo:</w:t>
-      </w:r>
-    </w:p>
-    <w:p>
+      <w:pPr>
+        <w:spacing w:line="259" w:lineRule="auto"/>
+        <w:ind w:firstLine="0"/>
+      </w:pPr>
+    </w:p>
+    <w:p>
+      <w:pPr>
+        <w:spacing w:line="259" w:lineRule="auto"/>
+        <w:ind w:firstLine="0"/>
+      </w:pPr>
+      <w:r>
+        <w:tab/>
+        <w:t xml:space="preserve">La despedida </w:t>
+      </w:r>
+      <w:r>
+        <w:t xml:space="preserve">funciona con la entrada “hasta luego mi lindo </w:t>
+      </w:r>
+      <w:proofErr w:type="spellStart"/>
+      <w:r>
+        <w:t>chatbot</w:t>
+      </w:r>
+      <w:proofErr w:type="spellEnd"/>
+      <w:r>
+        <w:t>”</w:t>
+      </w:r>
+    </w:p>
+    <w:p>
+      <w:pPr>
+        <w:spacing w:line="259" w:lineRule="auto"/>
+        <w:ind w:firstLine="0"/>
+        <w:rPr>
+          <w:rFonts w:eastAsiaTheme="majorEastAsia" w:cs="Times New Roman"/>
+          <w:b/>
+          <w:szCs w:val="24"/>
+        </w:rPr>
+      </w:pPr>
       <w:r>
         <w:drawing>
-          <wp:inline distT="0" distB="0" distL="0" distR="0" wp14:anchorId="6CB24948" wp14:editId="0857467A">
-            <wp:extent cx="5943600" cy="1440815"/>
-            <wp:effectExtent l="0" t="0" r="0" b="6985"/>
-            <wp:docPr id="6" name="Imagen 6"/>
+          <wp:inline distT="0" distB="0" distL="0" distR="0" wp14:anchorId="2E74EA59" wp14:editId="2DE5CBB7">
+            <wp:extent cx="2791215" cy="790685"/>
+            <wp:effectExtent l="0" t="0" r="9525" b="9525"/>
+            <wp:docPr id="375013766" name="Imagen 1" descr="Texto&#10;&#10;Descripción generada automáticamente"/>
             <wp:cNvGraphicFramePr>
               <a:graphicFrameLocks xmlns:a="http://schemas.openxmlformats.org/drawingml/2006/main" noChangeAspect="1"/>
             </wp:cNvGraphicFramePr>
@@ -803,30 +2057,23 @@
               <a:graphicData uri="http://schemas.openxmlformats.org/drawingml/2006/picture">
                 <pic:pic xmlns:pic="http://schemas.openxmlformats.org/drawingml/2006/picture">
                   <pic:nvPicPr>
-                    <pic:cNvPr id="1" name=""/>
+                    <pic:cNvPr id="375013766" name="Imagen 1" descr="Texto&#10;&#10;Descripción generada automáticamente"/>
                     <pic:cNvPicPr/>
                   </pic:nvPicPr>
-                  <pic:blipFill rotWithShape="1">
-                    <a:blip r:embed="rId10"/>
-                    <a:srcRect t="53399"/>
-                    <a:stretch/>
+                  <pic:blipFill>
+                    <a:blip r:embed="rId31"/>
+                    <a:stretch>
+                      <a:fillRect/>
+                    </a:stretch>
                   </pic:blipFill>
-                  <pic:spPr bwMode="auto">
+                  <pic:spPr>
                     <a:xfrm>
                       <a:off x="0" y="0"/>
-                      <a:ext cx="5943600" cy="1440815"/>
+                      <a:ext cx="2791215" cy="790685"/>
                     </a:xfrm>
                     <a:prstGeom prst="rect">
                       <a:avLst/>
                     </a:prstGeom>
-                    <a:ln>
-                      <a:noFill/>
-                    </a:ln>
-                    <a:extLst>
-                      <a:ext uri="{53640926-AAD7-44D8-BBD7-CCE9431645EC}">
-                        <a14:shadowObscured xmlns:a14="http://schemas.microsoft.com/office/drawing/2010/main"/>
-                      </a:ext>
-                    </a:extLst>
                   </pic:spPr>
                 </pic:pic>
               </a:graphicData>
@@ -834,56 +2081,11 @@
           </wp:inline>
         </w:drawing>
       </w:r>
-    </w:p>
-    <w:p>
-      <w:r>
-        <w:t>Ejemplo de chiste:</w:t>
-      </w:r>
-    </w:p>
-    <w:p>
-      <w:r>
-        <w:drawing>
-          <wp:inline distT="0" distB="0" distL="0" distR="0" wp14:anchorId="6B03AE1B" wp14:editId="51B9C042">
-            <wp:extent cx="5943600" cy="1034415"/>
-            <wp:effectExtent l="0" t="0" r="0" b="0"/>
-            <wp:docPr id="5" name="Imagen 5"/>
-            <wp:cNvGraphicFramePr>
-              <a:graphicFrameLocks xmlns:a="http://schemas.openxmlformats.org/drawingml/2006/main" noChangeAspect="1"/>
-            </wp:cNvGraphicFramePr>
-            <a:graphic xmlns:a="http://schemas.openxmlformats.org/drawingml/2006/main">
-              <a:graphicData uri="http://schemas.openxmlformats.org/drawingml/2006/picture">
-                <pic:pic xmlns:pic="http://schemas.openxmlformats.org/drawingml/2006/picture">
-                  <pic:nvPicPr>
-                    <pic:cNvPr id="1" name=""/>
-                    <pic:cNvPicPr/>
-                  </pic:nvPicPr>
-                  <pic:blipFill rotWithShape="1">
-                    <a:blip r:embed="rId11"/>
-                    <a:srcRect t="66544"/>
-                    <a:stretch/>
-                  </pic:blipFill>
-                  <pic:spPr bwMode="auto">
-                    <a:xfrm>
-                      <a:off x="0" y="0"/>
-                      <a:ext cx="5943600" cy="1034415"/>
-                    </a:xfrm>
-                    <a:prstGeom prst="rect">
-                      <a:avLst/>
-                    </a:prstGeom>
-                    <a:ln>
-                      <a:noFill/>
-                    </a:ln>
-                    <a:extLst>
-                      <a:ext uri="{53640926-AAD7-44D8-BBD7-CCE9431645EC}">
-                        <a14:shadowObscured xmlns:a14="http://schemas.microsoft.com/office/drawing/2010/main"/>
-                      </a:ext>
-                    </a:extLst>
-                  </pic:spPr>
-                </pic:pic>
-              </a:graphicData>
-            </a:graphic>
-          </wp:inline>
-        </w:drawing>
+      <w:r>
+        <w:t xml:space="preserve"> </w:t>
+      </w:r>
+      <w:r>
+        <w:br w:type="page"/>
       </w:r>
     </w:p>
     <w:p>
@@ -891,6 +2093,7 @@
         <w:pStyle w:val="Ttulo1"/>
       </w:pPr>
       <w:r>
+        <w:lastRenderedPageBreak/>
         <w:t>Descripción del problema</w:t>
       </w:r>
     </w:p>
@@ -955,7 +2158,6 @@
     </w:p>
     <w:p>
       <w:r>
-        <w:lastRenderedPageBreak/>
         <w:t>Operaciones aritméticas, para enteros y flotantes con n argumentos input:</w:t>
       </w:r>
     </w:p>
@@ -1123,6 +2325,7 @@
       </w:pPr>
       <w:proofErr w:type="spellStart"/>
       <w:r>
+        <w:lastRenderedPageBreak/>
         <w:t>N’ésimo</w:t>
       </w:r>
       <w:proofErr w:type="spellEnd"/>
@@ -1185,10 +2388,7 @@
         </w:numPr>
       </w:pPr>
       <w:r>
-        <w:t>Imprimir todo</w:t>
-      </w:r>
-      <w:r>
-        <w:t>s</w:t>
+        <w:t>Imprimir todos</w:t>
       </w:r>
     </w:p>
     <w:p>
@@ -1196,113 +2396,125 @@
         <w:pStyle w:val="Ttulo2"/>
       </w:pPr>
       <w:r>
+        <w:t>Consultar resultado</w:t>
+      </w:r>
+    </w:p>
+    <w:p>
+      <w:r>
+        <w:t xml:space="preserve">El </w:t>
+      </w:r>
+      <w:proofErr w:type="spellStart"/>
+      <w:r>
+        <w:t>chatbot</w:t>
+      </w:r>
+      <w:proofErr w:type="spellEnd"/>
+      <w:r>
+        <w:t xml:space="preserve"> debe ser capaz de generar resultados al evaluar los argumentos que le suministra el usuario. Generación de código El </w:t>
+      </w:r>
+      <w:proofErr w:type="spellStart"/>
+      <w:r>
+        <w:t>chatbot</w:t>
+      </w:r>
+      <w:proofErr w:type="spellEnd"/>
+      <w:r>
+        <w:t xml:space="preserve"> será capaz de generar código </w:t>
+      </w:r>
+      <w:proofErr w:type="spellStart"/>
+      <w:r>
+        <w:t>prolog</w:t>
+      </w:r>
+      <w:proofErr w:type="spellEnd"/>
+      <w:r>
+        <w:t xml:space="preserve"> de los temas que conoce, según los argumentos permitidos (1, 2 o n).</w:t>
+      </w:r>
+    </w:p>
+    <w:p>
+      <w:pPr>
+        <w:pStyle w:val="Ttulo2"/>
+      </w:pPr>
+      <w:r>
+        <w:t>Conversación</w:t>
+      </w:r>
+    </w:p>
+    <w:p>
+      <w:r>
+        <w:t xml:space="preserve">El </w:t>
+      </w:r>
+      <w:proofErr w:type="spellStart"/>
+      <w:r>
+        <w:t>chatbot</w:t>
+      </w:r>
+      <w:proofErr w:type="spellEnd"/>
+      <w:r>
+        <w:t xml:space="preserve"> deberá mantener la conversión en todo momento, con salida alterna en caso de no saber algún tema. Se pude establecer algunas reglas, para el paso de argumentos tanto para generar código como para resolver, pero no se le podrá solicitar al usuario que indiqué la cantidad previamente. El </w:t>
+      </w:r>
+      <w:proofErr w:type="spellStart"/>
+      <w:r>
+        <w:t>chatbot</w:t>
+      </w:r>
+      <w:proofErr w:type="spellEnd"/>
+      <w:r>
+        <w:t xml:space="preserve"> deberá discernir sobre lo que está solicitando el usuario.</w:t>
+      </w:r>
+    </w:p>
+    <w:p>
+      <w:r>
+        <w:t xml:space="preserve">No todas las entradas del usuario podrían ser para requerimientos, podría solicitar temas triviales como: chistes, refranes o consejos de estudio. </w:t>
+      </w:r>
+    </w:p>
+    <w:p>
+      <w:pPr>
+        <w:pStyle w:val="Ttulo2"/>
+      </w:pPr>
+      <w:r>
+        <w:t>Inicio y Salida del sistema</w:t>
+      </w:r>
+    </w:p>
+    <w:p>
+      <w:r>
+        <w:t>Al iniciar el sistema se carga a la BC, desde un archivo, los hechos que mantienen registros del sistema. Al salir (o en el momento de ejecución a conveniencia) se debe guardar en el archivo los nuevos hechos, generados en la ejecución del programa.</w:t>
+      </w:r>
+    </w:p>
+    <w:p>
+      <w:pPr>
+        <w:pStyle w:val="Ttulo1"/>
+      </w:pPr>
+      <w:r>
         <w:lastRenderedPageBreak/>
-        <w:t>Consultar resultado</w:t>
-      </w:r>
-    </w:p>
-    <w:p>
-      <w:r>
-        <w:t xml:space="preserve">El </w:t>
-      </w:r>
+        <w:t>Diseño del programa</w:t>
+      </w:r>
+    </w:p>
+    <w:p>
+      <w:r>
+        <w:t xml:space="preserve">Se empleo un enfoque </w:t>
+      </w:r>
+    </w:p>
+    <w:p>
+      <w:pPr>
+        <w:pStyle w:val="Ttulo1"/>
+      </w:pPr>
+      <w:r>
+        <w:t>Módulos</w:t>
+      </w:r>
+      <w:r>
+        <w:t xml:space="preserve"> utilizados</w:t>
+      </w:r>
+    </w:p>
+    <w:p>
+      <w:pPr>
+        <w:pStyle w:val="Prrafodelista"/>
+        <w:numPr>
+          <w:ilvl w:val="0"/>
+          <w:numId w:val="5"/>
+        </w:numPr>
+      </w:pPr>
       <w:proofErr w:type="spellStart"/>
       <w:r>
-        <w:t>chatbot</w:t>
+        <w:t>regex</w:t>
       </w:r>
       <w:proofErr w:type="spellEnd"/>
       <w:r>
-        <w:t xml:space="preserve"> debe ser capaz de generar resultados al evaluar los argumentos que le suministra el usuario. Generación de código El </w:t>
-      </w:r>
-      <w:proofErr w:type="spellStart"/>
-      <w:r>
-        <w:t>chatbot</w:t>
-      </w:r>
-      <w:proofErr w:type="spellEnd"/>
-      <w:r>
-        <w:t xml:space="preserve"> será capaz de generar código </w:t>
-      </w:r>
-      <w:proofErr w:type="spellStart"/>
-      <w:r>
-        <w:t>prolog</w:t>
-      </w:r>
-      <w:proofErr w:type="spellEnd"/>
-      <w:r>
-        <w:t xml:space="preserve"> de los temas que conoce, según los argumentos permitidos (1, 2 o n).</w:t>
-      </w:r>
-    </w:p>
-    <w:p>
-      <w:pPr>
-        <w:pStyle w:val="Ttulo2"/>
-      </w:pPr>
-      <w:r>
-        <w:t>Conversación</w:t>
-      </w:r>
-    </w:p>
-    <w:p>
-      <w:r>
-        <w:t xml:space="preserve">El </w:t>
-      </w:r>
-      <w:proofErr w:type="spellStart"/>
-      <w:r>
-        <w:t>chatbot</w:t>
-      </w:r>
-      <w:proofErr w:type="spellEnd"/>
-      <w:r>
-        <w:t xml:space="preserve"> deberá mantener la conversión en todo momento, con salida alterna en caso de no saber algún tema. Se pude establecer algunas reglas, para el paso de argumentos tanto para generar código como para resolver, pero no se le podrá solicitar al usuario que indiqué la cantidad previamente. El </w:t>
-      </w:r>
-      <w:proofErr w:type="spellStart"/>
-      <w:r>
-        <w:t>chatbot</w:t>
-      </w:r>
-      <w:proofErr w:type="spellEnd"/>
-      <w:r>
-        <w:t xml:space="preserve"> deberá discernir sobre lo que está solicitando el usuario.</w:t>
-      </w:r>
-    </w:p>
-    <w:p>
-      <w:r>
-        <w:t xml:space="preserve">No todas las entradas del usuario podrían ser para requerimientos, podría solicitar temas triviales como: chistes, refranes o consejos de estudio. </w:t>
-      </w:r>
-    </w:p>
-    <w:p>
-      <w:pPr>
-        <w:pStyle w:val="Ttulo2"/>
-      </w:pPr>
-      <w:r>
-        <w:t>Inicio y Salida del sistema</w:t>
-      </w:r>
-    </w:p>
-    <w:p>
-      <w:r>
-        <w:t>Al iniciar el sistema se carga a la BC, de</w:t>
-      </w:r>
-      <w:bookmarkStart w:id="0" w:name="_GoBack"/>
-      <w:bookmarkEnd w:id="0"/>
-      <w:r>
-        <w:t>sde un archivo, los hechos que mantienen registros del sistema. Al salir (o en el momento de ejecución a conveniencia) se debe guardar en el archivo los nuevos hechos, generados en la ejecución del programa.</w:t>
-      </w:r>
-    </w:p>
-    <w:p>
-      <w:pPr>
-        <w:pStyle w:val="Ttulo1"/>
-      </w:pPr>
-      <w:r>
-        <w:t>Diseño del programa</w:t>
-      </w:r>
-    </w:p>
-    <w:p>
-      <w:r>
-        <w:t xml:space="preserve">Se empleo un enfoque </w:t>
-      </w:r>
-    </w:p>
-    <w:p>
-      <w:pPr>
-        <w:pStyle w:val="Ttulo1"/>
-      </w:pPr>
-      <w:r>
-        <w:t>Módulos</w:t>
-      </w:r>
-      <w:r>
-        <w:t xml:space="preserve"> utilizados</w:t>
+        <w:t>.</w:t>
       </w:r>
     </w:p>
     <w:p>
@@ -1510,7 +2722,6 @@
               <w:rPr>
                 <w:lang w:val="es-ES"/>
               </w:rPr>
-              <w:lastRenderedPageBreak/>
               <w:t>Documentación externa</w:t>
             </w:r>
           </w:p>
@@ -1954,157 +3165,6 @@
           </w:p>
         </w:tc>
       </w:tr>
-      <w:tr>
-        <w:tc>
-          <w:tcPr>
-            <w:cnfStyle w:val="001000000000" w:firstRow="0" w:lastRow="0" w:firstColumn="1" w:lastColumn="0" w:oddVBand="0" w:evenVBand="0" w:oddHBand="0" w:evenHBand="0" w:firstRowFirstColumn="0" w:firstRowLastColumn="0" w:lastRowFirstColumn="0" w:lastRowLastColumn="0"/>
-            <w:tcW w:w="4107" w:type="dxa"/>
-          </w:tcPr>
-          <w:p>
-            <w:pPr>
-              <w:spacing w:line="360" w:lineRule="auto"/>
-              <w:ind w:firstLine="0"/>
-              <w:rPr>
-                <w:lang w:val="es-ES"/>
-              </w:rPr>
-            </w:pPr>
-            <w:r>
-              <w:rPr>
-                <w:lang w:val="es-ES"/>
-              </w:rPr>
-              <w:t>Crear orden de compra</w:t>
-            </w:r>
-          </w:p>
-        </w:tc>
-        <w:tc>
-          <w:tcPr>
-            <w:tcW w:w="708" w:type="dxa"/>
-          </w:tcPr>
-          <w:p>
-            <w:pPr>
-              <w:spacing w:line="360" w:lineRule="auto"/>
-              <w:ind w:firstLine="0"/>
-              <w:cnfStyle w:val="000000000000" w:firstRow="0" w:lastRow="0" w:firstColumn="0" w:lastColumn="0" w:oddVBand="0" w:evenVBand="0" w:oddHBand="0" w:evenHBand="0" w:firstRowFirstColumn="0" w:firstRowLastColumn="0" w:lastRowFirstColumn="0" w:lastRowLastColumn="0"/>
-              <w:rPr>
-                <w:lang w:val="es-ES"/>
-              </w:rPr>
-            </w:pPr>
-            <w:r>
-              <w:rPr>
-                <w:lang w:val="es-ES"/>
-              </w:rPr>
-              <w:t>X</w:t>
-            </w:r>
-          </w:p>
-        </w:tc>
-        <w:tc>
-          <w:tcPr>
-            <w:tcW w:w="709" w:type="dxa"/>
-          </w:tcPr>
-          <w:p>
-            <w:pPr>
-              <w:spacing w:line="360" w:lineRule="auto"/>
-              <w:ind w:firstLine="0"/>
-              <w:cnfStyle w:val="000000000000" w:firstRow="0" w:lastRow="0" w:firstColumn="0" w:lastColumn="0" w:oddVBand="0" w:evenVBand="0" w:oddHBand="0" w:evenHBand="0" w:firstRowFirstColumn="0" w:firstRowLastColumn="0" w:lastRowFirstColumn="0" w:lastRowLastColumn="0"/>
-              <w:rPr>
-                <w:lang w:val="es-ES"/>
-              </w:rPr>
-            </w:pPr>
-          </w:p>
-        </w:tc>
-        <w:tc>
-          <w:tcPr>
-            <w:tcW w:w="4104" w:type="dxa"/>
-          </w:tcPr>
-          <w:p>
-            <w:pPr>
-              <w:spacing w:line="360" w:lineRule="auto"/>
-              <w:ind w:firstLine="0"/>
-              <w:cnfStyle w:val="000000000000" w:firstRow="0" w:lastRow="0" w:firstColumn="0" w:lastColumn="0" w:oddVBand="0" w:evenVBand="0" w:oddHBand="0" w:evenHBand="0" w:firstRowFirstColumn="0" w:firstRowLastColumn="0" w:lastRowFirstColumn="0" w:lastRowLastColumn="0"/>
-              <w:rPr>
-                <w:lang w:val="es-ES"/>
-              </w:rPr>
-            </w:pPr>
-          </w:p>
-        </w:tc>
-      </w:tr>
-      <w:tr>
-        <w:trPr>
-          <w:cnfStyle w:val="000000100000" w:firstRow="0" w:lastRow="0" w:firstColumn="0" w:lastColumn="0" w:oddVBand="0" w:evenVBand="0" w:oddHBand="1" w:evenHBand="0" w:firstRowFirstColumn="0" w:firstRowLastColumn="0" w:lastRowFirstColumn="0" w:lastRowLastColumn="0"/>
-        </w:trPr>
-        <w:tc>
-          <w:tcPr>
-            <w:cnfStyle w:val="001000000000" w:firstRow="0" w:lastRow="0" w:firstColumn="1" w:lastColumn="0" w:oddVBand="0" w:evenVBand="0" w:oddHBand="0" w:evenHBand="0" w:firstRowFirstColumn="0" w:firstRowLastColumn="0" w:lastRowFirstColumn="0" w:lastRowLastColumn="0"/>
-            <w:tcW w:w="4107" w:type="dxa"/>
-          </w:tcPr>
-          <w:p>
-            <w:pPr>
-              <w:spacing w:line="360" w:lineRule="auto"/>
-              <w:ind w:firstLine="0"/>
-              <w:rPr>
-                <w:lang w:val="es-ES"/>
-              </w:rPr>
-            </w:pPr>
-            <w:r>
-              <w:rPr>
-                <w:lang w:val="es-ES"/>
-              </w:rPr>
-              <w:t>Persistencia de datos</w:t>
-            </w:r>
-          </w:p>
-        </w:tc>
-        <w:tc>
-          <w:tcPr>
-            <w:tcW w:w="708" w:type="dxa"/>
-          </w:tcPr>
-          <w:p>
-            <w:pPr>
-              <w:spacing w:line="360" w:lineRule="auto"/>
-              <w:ind w:firstLine="0"/>
-              <w:cnfStyle w:val="000000100000" w:firstRow="0" w:lastRow="0" w:firstColumn="0" w:lastColumn="0" w:oddVBand="0" w:evenVBand="0" w:oddHBand="1" w:evenHBand="0" w:firstRowFirstColumn="0" w:firstRowLastColumn="0" w:lastRowFirstColumn="0" w:lastRowLastColumn="0"/>
-              <w:rPr>
-                <w:lang w:val="es-ES"/>
-              </w:rPr>
-            </w:pPr>
-            <w:r>
-              <w:rPr>
-                <w:lang w:val="es-ES"/>
-              </w:rPr>
-              <w:t>X</w:t>
-            </w:r>
-          </w:p>
-        </w:tc>
-        <w:tc>
-          <w:tcPr>
-            <w:tcW w:w="709" w:type="dxa"/>
-          </w:tcPr>
-          <w:p>
-            <w:pPr>
-              <w:spacing w:line="360" w:lineRule="auto"/>
-              <w:ind w:firstLine="0"/>
-              <w:cnfStyle w:val="000000100000" w:firstRow="0" w:lastRow="0" w:firstColumn="0" w:lastColumn="0" w:oddVBand="0" w:evenVBand="0" w:oddHBand="1" w:evenHBand="0" w:firstRowFirstColumn="0" w:firstRowLastColumn="0" w:lastRowFirstColumn="0" w:lastRowLastColumn="0"/>
-              <w:rPr>
-                <w:lang w:val="es-ES"/>
-              </w:rPr>
-            </w:pPr>
-          </w:p>
-        </w:tc>
-        <w:tc>
-          <w:tcPr>
-            <w:tcW w:w="4104" w:type="dxa"/>
-          </w:tcPr>
-          <w:p>
-            <w:pPr>
-              <w:spacing w:line="360" w:lineRule="auto"/>
-              <w:ind w:firstLine="0"/>
-              <w:cnfStyle w:val="000000100000" w:firstRow="0" w:lastRow="0" w:firstColumn="0" w:lastColumn="0" w:oddVBand="0" w:evenVBand="0" w:oddHBand="1" w:evenHBand="0" w:firstRowFirstColumn="0" w:firstRowLastColumn="0" w:lastRowFirstColumn="0" w:lastRowLastColumn="0"/>
-              <w:rPr>
-                <w:lang w:val="es-ES"/>
-              </w:rPr>
-            </w:pPr>
-          </w:p>
-        </w:tc>
-      </w:tr>
     </w:tbl>
     <w:p/>
     <w:p>
@@ -2116,7 +3176,7 @@
       </w:r>
     </w:p>
     <w:p>
-      <w:hyperlink r:id="rId12" w:history="1">
+      <w:hyperlink r:id="rId32" w:history="1">
         <w:r>
           <w:rPr>
             <w:rStyle w:val="Hipervnculo"/>
@@ -2139,7 +3199,7 @@
 </file>
 
 <file path=word/numbering.xml><?xml version="1.0" encoding="utf-8"?>
-<w:numbering xmlns:wpc="http://schemas.microsoft.com/office/word/2010/wordprocessingCanvas" xmlns:cx="http://schemas.microsoft.com/office/drawing/2014/chartex" xmlns:cx1="http://schemas.microsoft.com/office/drawing/2015/9/8/chartex" xmlns:cx2="http://schemas.microsoft.com/office/drawing/2015/10/21/chartex" xmlns:cx3="http://schemas.microsoft.com/office/drawing/2016/5/9/chartex" xmlns:cx4="http://schemas.microsoft.com/office/drawing/2016/5/10/chartex" xmlns:cx5="http://schemas.microsoft.com/office/drawing/2016/5/11/chartex" xmlns:cx6="http://schemas.microsoft.com/office/drawing/2016/5/12/chartex" xmlns:cx7="http://schemas.microsoft.com/office/drawing/2016/5/13/chartex" xmlns:cx8="http://schemas.microsoft.com/office/drawing/2016/5/14/chartex" xmlns:mc="http://schemas.openxmlformats.org/markup-compatibility/2006" xmlns:aink="http://schemas.microsoft.com/office/drawing/2016/ink" xmlns:am3d="http://schemas.microsoft.com/office/drawing/2017/model3d" xmlns:o="urn:schemas-microsoft-com:office:office" xmlns:r="http://schemas.openxmlformats.org/officeDocument/2006/relationships" xmlns:m="http://schemas.openxmlformats.org/officeDocument/2006/math" xmlns:v="urn:schemas-microsoft-com:vml" xmlns:wp14="http://schemas.microsoft.com/office/word/2010/wordprocessingDrawing" xmlns:wp="http://schemas.openxmlformats.org/drawingml/2006/wordprocessingDrawing" xmlns:w10="urn:schemas-microsoft-com:office:word" xmlns:w="http://schemas.openxmlformats.org/wordprocessingml/2006/main" xmlns:w14="http://schemas.microsoft.com/office/word/2010/wordml" xmlns:w15="http://schemas.microsoft.com/office/word/2012/wordml" xmlns:w16cid="http://schemas.microsoft.com/office/word/2016/wordml/cid" xmlns:w16se="http://schemas.microsoft.com/office/word/2015/wordml/symex" xmlns:wpg="http://schemas.microsoft.com/office/word/2010/wordprocessingGroup" xmlns:wpi="http://schemas.microsoft.com/office/word/2010/wordprocessingInk" xmlns:wne="http://schemas.microsoft.com/office/word/2006/wordml" xmlns:wps="http://schemas.microsoft.com/office/word/2010/wordprocessingShape" mc:Ignorable="w14 w15 w16se w16cid wp14">
+<w:numbering xmlns:wpc="http://schemas.microsoft.com/office/word/2010/wordprocessingCanvas" xmlns:cx="http://schemas.microsoft.com/office/drawing/2014/chartex" xmlns:cx1="http://schemas.microsoft.com/office/drawing/2015/9/8/chartex" xmlns:cx2="http://schemas.microsoft.com/office/drawing/2015/10/21/chartex" xmlns:cx3="http://schemas.microsoft.com/office/drawing/2016/5/9/chartex" xmlns:cx4="http://schemas.microsoft.com/office/drawing/2016/5/10/chartex" xmlns:cx5="http://schemas.microsoft.com/office/drawing/2016/5/11/chartex" xmlns:cx6="http://schemas.microsoft.com/office/drawing/2016/5/12/chartex" xmlns:cx7="http://schemas.microsoft.com/office/drawing/2016/5/13/chartex" xmlns:cx8="http://schemas.microsoft.com/office/drawing/2016/5/14/chartex" xmlns:mc="http://schemas.openxmlformats.org/markup-compatibility/2006" xmlns:aink="http://schemas.microsoft.com/office/drawing/2016/ink" xmlns:am3d="http://schemas.microsoft.com/office/drawing/2017/model3d" xmlns:o="urn:schemas-microsoft-com:office:office" xmlns:oel="http://schemas.microsoft.com/office/2019/extlst" xmlns:r="http://schemas.openxmlformats.org/officeDocument/2006/relationships" xmlns:m="http://schemas.openxmlformats.org/officeDocument/2006/math" xmlns:v="urn:schemas-microsoft-com:vml" xmlns:wp14="http://schemas.microsoft.com/office/word/2010/wordprocessingDrawing" xmlns:wp="http://schemas.openxmlformats.org/drawingml/2006/wordprocessingDrawing" xmlns:w10="urn:schemas-microsoft-com:office:word" xmlns:w="http://schemas.openxmlformats.org/wordprocessingml/2006/main" xmlns:w14="http://schemas.microsoft.com/office/word/2010/wordml" xmlns:w15="http://schemas.microsoft.com/office/word/2012/wordml" xmlns:w16cex="http://schemas.microsoft.com/office/word/2018/wordml/cex" xmlns:w16cid="http://schemas.microsoft.com/office/word/2016/wordml/cid" xmlns:w16="http://schemas.microsoft.com/office/word/2018/wordml" xmlns:w16du="http://schemas.microsoft.com/office/word/2023/wordml/word16du" xmlns:w16sdtdh="http://schemas.microsoft.com/office/word/2020/wordml/sdtdatahash" xmlns:w16se="http://schemas.microsoft.com/office/word/2015/wordml/symex" xmlns:wpg="http://schemas.microsoft.com/office/word/2010/wordprocessingGroup" xmlns:wpi="http://schemas.microsoft.com/office/word/2010/wordprocessingInk" xmlns:wne="http://schemas.microsoft.com/office/word/2006/wordml" xmlns:wps="http://schemas.microsoft.com/office/word/2010/wordprocessingShape" mc:Ignorable="w14 w15 w16se w16cid w16 w16cex w16sdtdh w16du wp14">
   <w:abstractNum w:abstractNumId="0" w15:restartNumberingAfterBreak="0">
     <w:nsid w:val="3070688F"/>
     <w:multiLevelType w:val="hybridMultilevel"/>
@@ -2366,6 +3426,119 @@
     </w:lvl>
   </w:abstractNum>
   <w:abstractNum w:abstractNumId="2" w15:restartNumberingAfterBreak="0">
+    <w:nsid w:val="5F354468"/>
+    <w:multiLevelType w:val="hybridMultilevel"/>
+    <w:tmpl w:val="3258BC62"/>
+    <w:lvl w:ilvl="0" w:tplc="140A0001">
+      <w:start w:val="1"/>
+      <w:numFmt w:val="bullet"/>
+      <w:lvlText w:val=""/>
+      <w:lvlJc w:val="left"/>
+      <w:pPr>
+        <w:ind w:left="720" w:hanging="360"/>
+      </w:pPr>
+      <w:rPr>
+        <w:rFonts w:ascii="Symbol" w:hAnsi="Symbol" w:hint="default"/>
+      </w:rPr>
+    </w:lvl>
+    <w:lvl w:ilvl="1" w:tplc="140A0003" w:tentative="1">
+      <w:start w:val="1"/>
+      <w:numFmt w:val="bullet"/>
+      <w:lvlText w:val="o"/>
+      <w:lvlJc w:val="left"/>
+      <w:pPr>
+        <w:ind w:left="1440" w:hanging="360"/>
+      </w:pPr>
+      <w:rPr>
+        <w:rFonts w:ascii="Courier New" w:hAnsi="Courier New" w:cs="Courier New" w:hint="default"/>
+      </w:rPr>
+    </w:lvl>
+    <w:lvl w:ilvl="2" w:tplc="140A0005" w:tentative="1">
+      <w:start w:val="1"/>
+      <w:numFmt w:val="bullet"/>
+      <w:lvlText w:val=""/>
+      <w:lvlJc w:val="left"/>
+      <w:pPr>
+        <w:ind w:left="2160" w:hanging="360"/>
+      </w:pPr>
+      <w:rPr>
+        <w:rFonts w:ascii="Wingdings" w:hAnsi="Wingdings" w:hint="default"/>
+      </w:rPr>
+    </w:lvl>
+    <w:lvl w:ilvl="3" w:tplc="140A0001" w:tentative="1">
+      <w:start w:val="1"/>
+      <w:numFmt w:val="bullet"/>
+      <w:lvlText w:val=""/>
+      <w:lvlJc w:val="left"/>
+      <w:pPr>
+        <w:ind w:left="2880" w:hanging="360"/>
+      </w:pPr>
+      <w:rPr>
+        <w:rFonts w:ascii="Symbol" w:hAnsi="Symbol" w:hint="default"/>
+      </w:rPr>
+    </w:lvl>
+    <w:lvl w:ilvl="4" w:tplc="140A0003" w:tentative="1">
+      <w:start w:val="1"/>
+      <w:numFmt w:val="bullet"/>
+      <w:lvlText w:val="o"/>
+      <w:lvlJc w:val="left"/>
+      <w:pPr>
+        <w:ind w:left="3600" w:hanging="360"/>
+      </w:pPr>
+      <w:rPr>
+        <w:rFonts w:ascii="Courier New" w:hAnsi="Courier New" w:cs="Courier New" w:hint="default"/>
+      </w:rPr>
+    </w:lvl>
+    <w:lvl w:ilvl="5" w:tplc="140A0005" w:tentative="1">
+      <w:start w:val="1"/>
+      <w:numFmt w:val="bullet"/>
+      <w:lvlText w:val=""/>
+      <w:lvlJc w:val="left"/>
+      <w:pPr>
+        <w:ind w:left="4320" w:hanging="360"/>
+      </w:pPr>
+      <w:rPr>
+        <w:rFonts w:ascii="Wingdings" w:hAnsi="Wingdings" w:hint="default"/>
+      </w:rPr>
+    </w:lvl>
+    <w:lvl w:ilvl="6" w:tplc="140A0001" w:tentative="1">
+      <w:start w:val="1"/>
+      <w:numFmt w:val="bullet"/>
+      <w:lvlText w:val=""/>
+      <w:lvlJc w:val="left"/>
+      <w:pPr>
+        <w:ind w:left="5040" w:hanging="360"/>
+      </w:pPr>
+      <w:rPr>
+        <w:rFonts w:ascii="Symbol" w:hAnsi="Symbol" w:hint="default"/>
+      </w:rPr>
+    </w:lvl>
+    <w:lvl w:ilvl="7" w:tplc="140A0003" w:tentative="1">
+      <w:start w:val="1"/>
+      <w:numFmt w:val="bullet"/>
+      <w:lvlText w:val="o"/>
+      <w:lvlJc w:val="left"/>
+      <w:pPr>
+        <w:ind w:left="5760" w:hanging="360"/>
+      </w:pPr>
+      <w:rPr>
+        <w:rFonts w:ascii="Courier New" w:hAnsi="Courier New" w:cs="Courier New" w:hint="default"/>
+      </w:rPr>
+    </w:lvl>
+    <w:lvl w:ilvl="8" w:tplc="140A0005" w:tentative="1">
+      <w:start w:val="1"/>
+      <w:numFmt w:val="bullet"/>
+      <w:lvlText w:val=""/>
+      <w:lvlJc w:val="left"/>
+      <w:pPr>
+        <w:ind w:left="6480" w:hanging="360"/>
+      </w:pPr>
+      <w:rPr>
+        <w:rFonts w:ascii="Wingdings" w:hAnsi="Wingdings" w:hint="default"/>
+      </w:rPr>
+    </w:lvl>
+  </w:abstractNum>
+  <w:abstractNum w:abstractNumId="3" w15:restartNumberingAfterBreak="0">
     <w:nsid w:val="76B308CF"/>
     <w:multiLevelType w:val="hybridMultilevel"/>
     <w:tmpl w:val="5B0EB3E8"/>
@@ -2477,7 +3650,7 @@
       </w:rPr>
     </w:lvl>
   </w:abstractNum>
-  <w:abstractNum w:abstractNumId="3" w15:restartNumberingAfterBreak="0">
+  <w:abstractNum w:abstractNumId="4" w15:restartNumberingAfterBreak="0">
     <w:nsid w:val="7B246999"/>
     <w:multiLevelType w:val="hybridMultilevel"/>
     <w:tmpl w:val="BC0A571C"/>
@@ -2589,23 +3762,26 @@
       </w:rPr>
     </w:lvl>
   </w:abstractNum>
-  <w:num w:numId="1">
+  <w:num w:numId="1" w16cid:durableId="1527787186">
     <w:abstractNumId w:val="0"/>
   </w:num>
-  <w:num w:numId="2">
-    <w:abstractNumId w:val="2"/>
-  </w:num>
-  <w:num w:numId="3">
+  <w:num w:numId="2" w16cid:durableId="1349404925">
     <w:abstractNumId w:val="3"/>
   </w:num>
-  <w:num w:numId="4">
+  <w:num w:numId="3" w16cid:durableId="1270091230">
+    <w:abstractNumId w:val="4"/>
+  </w:num>
+  <w:num w:numId="4" w16cid:durableId="2081318236">
     <w:abstractNumId w:val="1"/>
+  </w:num>
+  <w:num w:numId="5" w16cid:durableId="767700256">
+    <w:abstractNumId w:val="2"/>
   </w:num>
 </w:numbering>
 </file>
 
 <file path=word/styles.xml><?xml version="1.0" encoding="utf-8"?>
-<w:styles xmlns:mc="http://schemas.openxmlformats.org/markup-compatibility/2006" xmlns:r="http://schemas.openxmlformats.org/officeDocument/2006/relationships" xmlns:w="http://schemas.openxmlformats.org/wordprocessingml/2006/main" xmlns:w14="http://schemas.microsoft.com/office/word/2010/wordml" xmlns:w15="http://schemas.microsoft.com/office/word/2012/wordml" xmlns:w16cid="http://schemas.microsoft.com/office/word/2016/wordml/cid" xmlns:w16se="http://schemas.microsoft.com/office/word/2015/wordml/symex" mc:Ignorable="w14 w15 w16se w16cid">
+<w:styles xmlns:mc="http://schemas.openxmlformats.org/markup-compatibility/2006" xmlns:r="http://schemas.openxmlformats.org/officeDocument/2006/relationships" xmlns:w="http://schemas.openxmlformats.org/wordprocessingml/2006/main" xmlns:w14="http://schemas.microsoft.com/office/word/2010/wordml" xmlns:w15="http://schemas.microsoft.com/office/word/2012/wordml" xmlns:w16cex="http://schemas.microsoft.com/office/word/2018/wordml/cex" xmlns:w16cid="http://schemas.microsoft.com/office/word/2016/wordml/cid" xmlns:w16="http://schemas.microsoft.com/office/word/2018/wordml" xmlns:w16du="http://schemas.microsoft.com/office/word/2023/wordml/word16du" xmlns:w16sdtdh="http://schemas.microsoft.com/office/word/2020/wordml/sdtdatahash" xmlns:w16se="http://schemas.microsoft.com/office/word/2015/wordml/symex" mc:Ignorable="w14 w15 w16se w16cid w16 w16cex w16sdtdh w16du">
   <w:docDefaults>
     <w:rPrDefault>
       <w:rPr>
@@ -2621,7 +3797,7 @@
       </w:pPr>
     </w:pPrDefault>
   </w:docDefaults>
-  <w:latentStyles w:defLockedState="0" w:defUIPriority="99" w:defSemiHidden="0" w:defUnhideWhenUsed="0" w:defQFormat="0" w:count="375">
+  <w:latentStyles w:defLockedState="0" w:defUIPriority="99" w:defSemiHidden="0" w:defUnhideWhenUsed="0" w:defQFormat="0" w:count="376">
     <w:lsdException w:name="Normal" w:uiPriority="0" w:qFormat="1"/>
     <w:lsdException w:name="heading 1" w:uiPriority="9" w:qFormat="1"/>
     <w:lsdException w:name="heading 2" w:semiHidden="1" w:uiPriority="9" w:unhideWhenUsed="1" w:qFormat="1"/>
@@ -2997,6 +4173,7 @@
     <w:lsdException w:name="Smart Hyperlink" w:semiHidden="1" w:unhideWhenUsed="1"/>
     <w:lsdException w:name="Hashtag" w:semiHidden="1" w:unhideWhenUsed="1"/>
     <w:lsdException w:name="Unresolved Mention" w:semiHidden="1" w:unhideWhenUsed="1"/>
+    <w:lsdException w:name="Smart Link" w:semiHidden="1" w:unhideWhenUsed="1"/>
   </w:latentStyles>
   <w:style w:type="paragraph" w:default="1" w:styleId="Normal">
     <w:name w:val="Normal"/>
@@ -3057,6 +4234,7 @@
   <w:style w:type="character" w:default="1" w:styleId="Fuentedeprrafopredeter">
     <w:name w:val="Default Paragraph Font"/>
     <w:uiPriority w:val="1"/>
+    <w:semiHidden/>
     <w:unhideWhenUsed/>
   </w:style>
   <w:style w:type="table" w:default="1" w:styleId="Tablanormal">

</xml_diff>

<commit_message>
Se ha terminado de documentar el programa y la documentación externa
</commit_message>
<xml_diff>
--- a/documentacion/Proyecto3AndrewMynell.docx
+++ b/documentacion/Proyecto3AndrewMynell.docx
@@ -18,7 +18,7 @@
           <w:lang w:eastAsia="es-CR"/>
         </w:rPr>
         <w:drawing>
-          <wp:anchor distT="0" distB="0" distL="114300" distR="114300" simplePos="0" relativeHeight="251659264" behindDoc="0" locked="0" layoutInCell="1" allowOverlap="1" wp14:anchorId="074B3A60" wp14:editId="146DCB9A">
+          <wp:anchor distT="0" distB="0" distL="114300" distR="114300" simplePos="0" relativeHeight="251659264" behindDoc="0" locked="0" layoutInCell="1" allowOverlap="1" wp14:anchorId="074B3A60" wp14:editId="63542161">
             <wp:simplePos x="0" y="0"/>
             <wp:positionH relativeFrom="margin">
               <wp:align>center</wp:align>
@@ -736,6 +736,9 @@
         <w:ind w:firstLine="0"/>
       </w:pPr>
       <w:r>
+        <w:rPr>
+          <w:noProof/>
+        </w:rPr>
         <w:lastRenderedPageBreak/>
         <w:drawing>
           <wp:inline distT="0" distB="0" distL="0" distR="0" wp14:anchorId="31CF5DBD" wp14:editId="2CFBF6D4">
@@ -786,6 +789,9 @@
         <w:ind w:firstLine="0"/>
       </w:pPr>
       <w:r>
+        <w:rPr>
+          <w:noProof/>
+        </w:rPr>
         <w:drawing>
           <wp:inline distT="0" distB="0" distL="0" distR="0" wp14:anchorId="618338EA" wp14:editId="2A314401">
             <wp:extent cx="2915057" cy="581106"/>
@@ -835,6 +841,9 @@
         <w:ind w:firstLine="0"/>
       </w:pPr>
       <w:r>
+        <w:rPr>
+          <w:noProof/>
+        </w:rPr>
         <w:drawing>
           <wp:inline distT="0" distB="0" distL="0" distR="0" wp14:anchorId="1C8C8A6E" wp14:editId="4D02B4DF">
             <wp:extent cx="3639058" cy="571580"/>
@@ -894,6 +903,9 @@
         <w:ind w:firstLine="0"/>
       </w:pPr>
       <w:r>
+        <w:rPr>
+          <w:noProof/>
+        </w:rPr>
         <w:drawing>
           <wp:inline distT="0" distB="0" distL="0" distR="0" wp14:anchorId="7BEE3451" wp14:editId="247C01E5">
             <wp:extent cx="4429743" cy="590632"/>
@@ -953,6 +965,9 @@
         <w:ind w:firstLine="0"/>
       </w:pPr>
       <w:r>
+        <w:rPr>
+          <w:noProof/>
+        </w:rPr>
         <w:drawing>
           <wp:inline distT="0" distB="0" distL="0" distR="0" wp14:anchorId="5C67AAA4" wp14:editId="1F1CDA93">
             <wp:extent cx="2838846" cy="581106"/>
@@ -1002,6 +1017,9 @@
         <w:ind w:firstLine="0"/>
       </w:pPr>
       <w:r>
+        <w:rPr>
+          <w:noProof/>
+        </w:rPr>
         <w:drawing>
           <wp:inline distT="0" distB="0" distL="0" distR="0" wp14:anchorId="6C6EC37E" wp14:editId="704E990E">
             <wp:extent cx="3258005" cy="609685"/>
@@ -1061,6 +1079,9 @@
         <w:ind w:firstLine="0"/>
       </w:pPr>
       <w:r>
+        <w:rPr>
+          <w:noProof/>
+        </w:rPr>
         <w:drawing>
           <wp:inline distT="0" distB="0" distL="0" distR="0" wp14:anchorId="366DE359" wp14:editId="10A933C1">
             <wp:extent cx="3600953" cy="581106"/>
@@ -1109,6 +1130,9 @@
         <w:ind w:firstLine="0"/>
       </w:pPr>
       <w:r>
+        <w:rPr>
+          <w:noProof/>
+        </w:rPr>
         <w:drawing>
           <wp:inline distT="0" distB="0" distL="0" distR="0" wp14:anchorId="18A01A71" wp14:editId="4C3E750A">
             <wp:extent cx="3191320" cy="628738"/>
@@ -1169,6 +1193,9 @@
         <w:ind w:firstLine="0"/>
       </w:pPr>
       <w:r>
+        <w:rPr>
+          <w:noProof/>
+        </w:rPr>
         <w:drawing>
           <wp:inline distT="0" distB="0" distL="0" distR="0" wp14:anchorId="5CA68532" wp14:editId="0114F4DA">
             <wp:extent cx="5306165" cy="695422"/>
@@ -1226,6 +1253,9 @@
         <w:ind w:firstLine="0"/>
       </w:pPr>
       <w:r>
+        <w:rPr>
+          <w:noProof/>
+        </w:rPr>
         <w:drawing>
           <wp:inline distT="0" distB="0" distL="0" distR="0" wp14:anchorId="0B23F331" wp14:editId="03BEA728">
             <wp:extent cx="4229690" cy="676369"/>
@@ -1277,6 +1307,9 @@
         <w:ind w:firstLine="0"/>
       </w:pPr>
       <w:r>
+        <w:rPr>
+          <w:noProof/>
+        </w:rPr>
         <w:drawing>
           <wp:inline distT="0" distB="0" distL="0" distR="0" wp14:anchorId="7D71C03C" wp14:editId="6D3B69DA">
             <wp:extent cx="4134427" cy="609685"/>
@@ -1320,10 +1353,7 @@
       </w:pPr>
       <w:r>
         <w:tab/>
-        <w:t>Extraer el ultimo elemento funciona con la entrada “</w:t>
-      </w:r>
-      <w:r>
-        <w:t xml:space="preserve">Dame el </w:t>
+        <w:t xml:space="preserve">Extraer el ultimo elemento funciona con la entrada “Dame el </w:t>
       </w:r>
       <w:proofErr w:type="spellStart"/>
       <w:r>
@@ -1331,17 +1361,17 @@
       </w:r>
       <w:proofErr w:type="spellEnd"/>
       <w:r>
-        <w:t xml:space="preserve"> elemento de la lista [2,6,45,8,6,9]</w:t>
-      </w:r>
-      <w:r>
-        <w:t>”</w:t>
-      </w:r>
-    </w:p>
-    <w:p>
-      <w:pPr>
-        <w:ind w:firstLine="0"/>
-      </w:pPr>
-      <w:r>
+        <w:t xml:space="preserve"> elemento de la lista [2,6,45,8,6,9]”</w:t>
+      </w:r>
+    </w:p>
+    <w:p>
+      <w:pPr>
+        <w:ind w:firstLine="0"/>
+      </w:pPr>
+      <w:r>
+        <w:rPr>
+          <w:noProof/>
+        </w:rPr>
         <w:drawing>
           <wp:inline distT="0" distB="0" distL="0" distR="0" wp14:anchorId="2811C680" wp14:editId="041B0FC9">
             <wp:extent cx="4115374" cy="552527"/>
@@ -1404,6 +1434,9 @@
         <w:ind w:firstLine="0"/>
       </w:pPr>
       <w:r>
+        <w:rPr>
+          <w:noProof/>
+        </w:rPr>
         <w:drawing>
           <wp:inline distT="0" distB="0" distL="0" distR="0" wp14:anchorId="645EC28D" wp14:editId="04049015">
             <wp:extent cx="4429743" cy="562053"/>
@@ -1443,13 +1476,7 @@
     </w:p>
     <w:p>
       <w:r>
-        <w:t xml:space="preserve">Extraer el </w:t>
-      </w:r>
-      <w:r>
-        <w:t>mínimo</w:t>
-      </w:r>
-      <w:r>
-        <w:t xml:space="preserve"> elemento funciona con la entrada “</w:t>
+        <w:t>Extraer el mínimo elemento funciona con la entrada “</w:t>
       </w:r>
       <w:r>
         <w:t xml:space="preserve">Dame el elemento </w:t>
@@ -1477,6 +1504,9 @@
         <w:ind w:firstLine="0"/>
       </w:pPr>
       <w:r>
+        <w:rPr>
+          <w:noProof/>
+        </w:rPr>
         <w:drawing>
           <wp:inline distT="0" distB="0" distL="0" distR="0" wp14:anchorId="43485DB1" wp14:editId="7270AEE3">
             <wp:extent cx="4153480" cy="562053"/>
@@ -1550,6 +1580,9 @@
         <w:ind w:firstLine="0"/>
       </w:pPr>
       <w:r>
+        <w:rPr>
+          <w:noProof/>
+        </w:rPr>
         <w:drawing>
           <wp:inline distT="0" distB="0" distL="0" distR="0" wp14:anchorId="660D2DA5" wp14:editId="7E75C9CD">
             <wp:extent cx="5001323" cy="628738"/>
@@ -1615,6 +1648,9 @@
         <w:ind w:firstLine="0"/>
       </w:pPr>
       <w:r>
+        <w:rPr>
+          <w:noProof/>
+        </w:rPr>
         <w:drawing>
           <wp:inline distT="0" distB="0" distL="0" distR="0" wp14:anchorId="3F1C40BC" wp14:editId="19136F9D">
             <wp:extent cx="5515745" cy="695422"/>
@@ -1679,6 +1715,9 @@
         <w:t>”</w:t>
       </w:r>
       <w:r>
+        <w:rPr>
+          <w:noProof/>
+        </w:rPr>
         <w:drawing>
           <wp:inline distT="0" distB="0" distL="0" distR="0" wp14:anchorId="4B8E29CD" wp14:editId="4EA7534E">
             <wp:extent cx="5306165" cy="638264"/>
@@ -1739,6 +1778,9 @@
         <w:ind w:firstLine="0"/>
       </w:pPr>
       <w:r>
+        <w:rPr>
+          <w:noProof/>
+        </w:rPr>
         <w:drawing>
           <wp:inline distT="0" distB="0" distL="0" distR="0" wp14:anchorId="02080C7C" wp14:editId="141852D7">
             <wp:extent cx="4686954" cy="790685"/>
@@ -1798,6 +1840,9 @@
         <w:ind w:firstLine="0"/>
       </w:pPr>
       <w:r>
+        <w:rPr>
+          <w:noProof/>
+        </w:rPr>
         <w:drawing>
           <wp:inline distT="0" distB="0" distL="0" distR="0" wp14:anchorId="320D5CCC" wp14:editId="2F5748DC">
             <wp:extent cx="4248743" cy="676369"/>
@@ -1849,6 +1894,9 @@
         <w:ind w:firstLine="0"/>
       </w:pPr>
       <w:r>
+        <w:rPr>
+          <w:noProof/>
+        </w:rPr>
         <w:drawing>
           <wp:inline distT="0" distB="0" distL="0" distR="0" wp14:anchorId="203F57E7" wp14:editId="077ABBE9">
             <wp:extent cx="5943600" cy="775335"/>
@@ -1910,6 +1958,9 @@
         <w:ind w:firstLine="0"/>
       </w:pPr>
       <w:r>
+        <w:rPr>
+          <w:noProof/>
+        </w:rPr>
         <w:drawing>
           <wp:inline distT="0" distB="0" distL="0" distR="0" wp14:anchorId="3FFE563B" wp14:editId="1B3EFE56">
             <wp:extent cx="3077004" cy="676369"/>
@@ -1963,6 +2014,9 @@
         <w:ind w:firstLine="0"/>
       </w:pPr>
       <w:r>
+        <w:rPr>
+          <w:noProof/>
+        </w:rPr>
         <w:drawing>
           <wp:inline distT="0" distB="0" distL="0" distR="0" wp14:anchorId="33470718" wp14:editId="3B44CA94">
             <wp:extent cx="3361054" cy="2171700"/>
@@ -2038,13 +2092,11 @@
       <w:pPr>
         <w:spacing w:line="259" w:lineRule="auto"/>
         <w:ind w:firstLine="0"/>
-        <w:rPr>
-          <w:rFonts w:eastAsiaTheme="majorEastAsia" w:cs="Times New Roman"/>
-          <w:b/>
-          <w:szCs w:val="24"/>
-        </w:rPr>
-      </w:pPr>
-      <w:r>
+      </w:pPr>
+      <w:r>
+        <w:rPr>
+          <w:noProof/>
+        </w:rPr>
         <w:drawing>
           <wp:inline distT="0" distB="0" distL="0" distR="0" wp14:anchorId="2E74EA59" wp14:editId="2DE5CBB7">
             <wp:extent cx="2791215" cy="790685"/>
@@ -2084,6 +2136,487 @@
       <w:r>
         <w:t xml:space="preserve"> </w:t>
       </w:r>
+    </w:p>
+    <w:p>
+      <w:pPr>
+        <w:spacing w:line="259" w:lineRule="auto"/>
+        <w:ind w:firstLine="0"/>
+      </w:pPr>
+      <w:r>
+        <w:tab/>
+        <w:t>La generación del código de suma funciona con la siguiente entrada “</w:t>
+      </w:r>
+      <w:r>
+        <w:t xml:space="preserve">genere el </w:t>
+      </w:r>
+      <w:proofErr w:type="spellStart"/>
+      <w:r>
+        <w:t>codigo</w:t>
+      </w:r>
+      <w:proofErr w:type="spellEnd"/>
+      <w:r>
+        <w:t xml:space="preserve"> de la suma con 3 argumentos</w:t>
+      </w:r>
+      <w:r>
+        <w:t>”</w:t>
+      </w:r>
+    </w:p>
+    <w:p>
+      <w:pPr>
+        <w:spacing w:line="259" w:lineRule="auto"/>
+        <w:ind w:firstLine="0"/>
+      </w:pPr>
+      <w:r>
+        <w:drawing>
+          <wp:inline distT="0" distB="0" distL="0" distR="0" wp14:anchorId="34A842CF" wp14:editId="37FDDEA4">
+            <wp:extent cx="5943600" cy="671830"/>
+            <wp:effectExtent l="0" t="0" r="0" b="0"/>
+            <wp:docPr id="112484247" name="Imagen 1"/>
+            <wp:cNvGraphicFramePr>
+              <a:graphicFrameLocks xmlns:a="http://schemas.openxmlformats.org/drawingml/2006/main" noChangeAspect="1"/>
+            </wp:cNvGraphicFramePr>
+            <a:graphic xmlns:a="http://schemas.openxmlformats.org/drawingml/2006/main">
+              <a:graphicData uri="http://schemas.openxmlformats.org/drawingml/2006/picture">
+                <pic:pic xmlns:pic="http://schemas.openxmlformats.org/drawingml/2006/picture">
+                  <pic:nvPicPr>
+                    <pic:cNvPr id="112484247" name=""/>
+                    <pic:cNvPicPr/>
+                  </pic:nvPicPr>
+                  <pic:blipFill>
+                    <a:blip r:embed="rId32"/>
+                    <a:stretch>
+                      <a:fillRect/>
+                    </a:stretch>
+                  </pic:blipFill>
+                  <pic:spPr>
+                    <a:xfrm>
+                      <a:off x="0" y="0"/>
+                      <a:ext cx="5943600" cy="671830"/>
+                    </a:xfrm>
+                    <a:prstGeom prst="rect">
+                      <a:avLst/>
+                    </a:prstGeom>
+                  </pic:spPr>
+                </pic:pic>
+              </a:graphicData>
+            </a:graphic>
+          </wp:inline>
+        </w:drawing>
+      </w:r>
+    </w:p>
+    <w:p>
+      <w:pPr>
+        <w:spacing w:line="259" w:lineRule="auto"/>
+        <w:ind w:firstLine="0"/>
+      </w:pPr>
+      <w:r>
+        <w:tab/>
+        <w:t xml:space="preserve">La generación del código de resta funciona con la siguiente entrada “genere el </w:t>
+      </w:r>
+      <w:proofErr w:type="spellStart"/>
+      <w:r>
+        <w:t>codigo</w:t>
+      </w:r>
+      <w:proofErr w:type="spellEnd"/>
+      <w:r>
+        <w:t xml:space="preserve"> de la resta con 2 argumentos”</w:t>
+      </w:r>
+    </w:p>
+    <w:p>
+      <w:pPr>
+        <w:spacing w:line="259" w:lineRule="auto"/>
+        <w:ind w:firstLine="0"/>
+      </w:pPr>
+      <w:r>
+        <w:drawing>
+          <wp:inline distT="0" distB="0" distL="0" distR="0" wp14:anchorId="4BFEA5B1" wp14:editId="03274741">
+            <wp:extent cx="5943600" cy="705485"/>
+            <wp:effectExtent l="0" t="0" r="0" b="0"/>
+            <wp:docPr id="122037886" name="Imagen 1"/>
+            <wp:cNvGraphicFramePr>
+              <a:graphicFrameLocks xmlns:a="http://schemas.openxmlformats.org/drawingml/2006/main" noChangeAspect="1"/>
+            </wp:cNvGraphicFramePr>
+            <a:graphic xmlns:a="http://schemas.openxmlformats.org/drawingml/2006/main">
+              <a:graphicData uri="http://schemas.openxmlformats.org/drawingml/2006/picture">
+                <pic:pic xmlns:pic="http://schemas.openxmlformats.org/drawingml/2006/picture">
+                  <pic:nvPicPr>
+                    <pic:cNvPr id="122037886" name=""/>
+                    <pic:cNvPicPr/>
+                  </pic:nvPicPr>
+                  <pic:blipFill>
+                    <a:blip r:embed="rId33"/>
+                    <a:stretch>
+                      <a:fillRect/>
+                    </a:stretch>
+                  </pic:blipFill>
+                  <pic:spPr>
+                    <a:xfrm>
+                      <a:off x="0" y="0"/>
+                      <a:ext cx="5943600" cy="705485"/>
+                    </a:xfrm>
+                    <a:prstGeom prst="rect">
+                      <a:avLst/>
+                    </a:prstGeom>
+                  </pic:spPr>
+                </pic:pic>
+              </a:graphicData>
+            </a:graphic>
+          </wp:inline>
+        </w:drawing>
+      </w:r>
+      <w:r>
+        <w:t xml:space="preserve"> </w:t>
+      </w:r>
+    </w:p>
+    <w:p>
+      <w:pPr>
+        <w:spacing w:line="259" w:lineRule="auto"/>
+        <w:ind w:firstLine="0"/>
+      </w:pPr>
+      <w:r>
+        <w:tab/>
+        <w:t xml:space="preserve">La generación del código de la división funciona con la siguiente entrada “codifique la </w:t>
+      </w:r>
+      <w:proofErr w:type="spellStart"/>
+      <w:r>
+        <w:t>division</w:t>
+      </w:r>
+      <w:proofErr w:type="spellEnd"/>
+      <w:r>
+        <w:t xml:space="preserve"> con 2 argumentos”</w:t>
+      </w:r>
+    </w:p>
+    <w:p>
+      <w:pPr>
+        <w:spacing w:line="259" w:lineRule="auto"/>
+        <w:ind w:firstLine="0"/>
+      </w:pPr>
+      <w:r>
+        <w:drawing>
+          <wp:inline distT="0" distB="0" distL="0" distR="0" wp14:anchorId="2DBD3667" wp14:editId="4EDCD965">
+            <wp:extent cx="5943600" cy="681990"/>
+            <wp:effectExtent l="0" t="0" r="0" b="3810"/>
+            <wp:docPr id="583085072" name="Imagen 1"/>
+            <wp:cNvGraphicFramePr>
+              <a:graphicFrameLocks xmlns:a="http://schemas.openxmlformats.org/drawingml/2006/main" noChangeAspect="1"/>
+            </wp:cNvGraphicFramePr>
+            <a:graphic xmlns:a="http://schemas.openxmlformats.org/drawingml/2006/main">
+              <a:graphicData uri="http://schemas.openxmlformats.org/drawingml/2006/picture">
+                <pic:pic xmlns:pic="http://schemas.openxmlformats.org/drawingml/2006/picture">
+                  <pic:nvPicPr>
+                    <pic:cNvPr id="583085072" name=""/>
+                    <pic:cNvPicPr/>
+                  </pic:nvPicPr>
+                  <pic:blipFill>
+                    <a:blip r:embed="rId34"/>
+                    <a:stretch>
+                      <a:fillRect/>
+                    </a:stretch>
+                  </pic:blipFill>
+                  <pic:spPr>
+                    <a:xfrm>
+                      <a:off x="0" y="0"/>
+                      <a:ext cx="5943600" cy="681990"/>
+                    </a:xfrm>
+                    <a:prstGeom prst="rect">
+                      <a:avLst/>
+                    </a:prstGeom>
+                  </pic:spPr>
+                </pic:pic>
+              </a:graphicData>
+            </a:graphic>
+          </wp:inline>
+        </w:drawing>
+      </w:r>
+      <w:r>
+        <w:t xml:space="preserve"> </w:t>
+      </w:r>
+    </w:p>
+    <w:p>
+      <w:pPr>
+        <w:spacing w:line="259" w:lineRule="auto"/>
+        <w:ind w:firstLine="0"/>
+      </w:pPr>
+      <w:r>
+        <w:tab/>
+        <w:t>La generación del código para</w:t>
+      </w:r>
+      <w:r>
+        <w:t xml:space="preserve"> la multiplicación funciona con la entrada “cree el </w:t>
+      </w:r>
+      <w:proofErr w:type="spellStart"/>
+      <w:r>
+        <w:t>codigo</w:t>
+      </w:r>
+      <w:proofErr w:type="spellEnd"/>
+      <w:r>
+        <w:t xml:space="preserve"> de la </w:t>
+      </w:r>
+      <w:proofErr w:type="spellStart"/>
+      <w:r>
+        <w:t>multiplicacion</w:t>
+      </w:r>
+      <w:proofErr w:type="spellEnd"/>
+      <w:r>
+        <w:t xml:space="preserve"> con 5 argumentos”</w:t>
+      </w:r>
+    </w:p>
+    <w:p>
+      <w:pPr>
+        <w:spacing w:line="259" w:lineRule="auto"/>
+        <w:ind w:firstLine="0"/>
+      </w:pPr>
+      <w:r>
+        <w:drawing>
+          <wp:inline distT="0" distB="0" distL="0" distR="0" wp14:anchorId="69285C87" wp14:editId="4681147E">
+            <wp:extent cx="5943600" cy="435610"/>
+            <wp:effectExtent l="0" t="0" r="0" b="2540"/>
+            <wp:docPr id="1271845334" name="Imagen 1"/>
+            <wp:cNvGraphicFramePr>
+              <a:graphicFrameLocks xmlns:a="http://schemas.openxmlformats.org/drawingml/2006/main" noChangeAspect="1"/>
+            </wp:cNvGraphicFramePr>
+            <a:graphic xmlns:a="http://schemas.openxmlformats.org/drawingml/2006/main">
+              <a:graphicData uri="http://schemas.openxmlformats.org/drawingml/2006/picture">
+                <pic:pic xmlns:pic="http://schemas.openxmlformats.org/drawingml/2006/picture">
+                  <pic:nvPicPr>
+                    <pic:cNvPr id="1271845334" name=""/>
+                    <pic:cNvPicPr/>
+                  </pic:nvPicPr>
+                  <pic:blipFill>
+                    <a:blip r:embed="rId35"/>
+                    <a:stretch>
+                      <a:fillRect/>
+                    </a:stretch>
+                  </pic:blipFill>
+                  <pic:spPr>
+                    <a:xfrm>
+                      <a:off x="0" y="0"/>
+                      <a:ext cx="5943600" cy="435610"/>
+                    </a:xfrm>
+                    <a:prstGeom prst="rect">
+                      <a:avLst/>
+                    </a:prstGeom>
+                  </pic:spPr>
+                </pic:pic>
+              </a:graphicData>
+            </a:graphic>
+          </wp:inline>
+        </w:drawing>
+      </w:r>
+    </w:p>
+    <w:p>
+      <w:pPr>
+        <w:spacing w:line="259" w:lineRule="auto"/>
+        <w:ind w:firstLine="0"/>
+      </w:pPr>
+      <w:r>
+        <w:tab/>
+        <w:t xml:space="preserve"> La generación del código para la potencia funciona con la siguiente entrada “escriba el </w:t>
+      </w:r>
+      <w:proofErr w:type="spellStart"/>
+      <w:r>
+        <w:t>codigo</w:t>
+      </w:r>
+      <w:proofErr w:type="spellEnd"/>
+      <w:r>
+        <w:t xml:space="preserve"> de la potencia con dos argumentos”</w:t>
+      </w:r>
+    </w:p>
+    <w:p>
+      <w:pPr>
+        <w:spacing w:line="259" w:lineRule="auto"/>
+        <w:ind w:firstLine="0"/>
+      </w:pPr>
+      <w:r>
+        <w:drawing>
+          <wp:inline distT="0" distB="0" distL="0" distR="0" wp14:anchorId="4E45F057" wp14:editId="6C221D42">
+            <wp:extent cx="5943600" cy="699770"/>
+            <wp:effectExtent l="0" t="0" r="0" b="5080"/>
+            <wp:docPr id="1679728006" name="Imagen 1"/>
+            <wp:cNvGraphicFramePr>
+              <a:graphicFrameLocks xmlns:a="http://schemas.openxmlformats.org/drawingml/2006/main" noChangeAspect="1"/>
+            </wp:cNvGraphicFramePr>
+            <a:graphic xmlns:a="http://schemas.openxmlformats.org/drawingml/2006/main">
+              <a:graphicData uri="http://schemas.openxmlformats.org/drawingml/2006/picture">
+                <pic:pic xmlns:pic="http://schemas.openxmlformats.org/drawingml/2006/picture">
+                  <pic:nvPicPr>
+                    <pic:cNvPr id="1679728006" name=""/>
+                    <pic:cNvPicPr/>
+                  </pic:nvPicPr>
+                  <pic:blipFill>
+                    <a:blip r:embed="rId36"/>
+                    <a:stretch>
+                      <a:fillRect/>
+                    </a:stretch>
+                  </pic:blipFill>
+                  <pic:spPr>
+                    <a:xfrm>
+                      <a:off x="0" y="0"/>
+                      <a:ext cx="5943600" cy="699770"/>
+                    </a:xfrm>
+                    <a:prstGeom prst="rect">
+                      <a:avLst/>
+                    </a:prstGeom>
+                  </pic:spPr>
+                </pic:pic>
+              </a:graphicData>
+            </a:graphic>
+          </wp:inline>
+        </w:drawing>
+      </w:r>
+      <w:r>
+        <w:t xml:space="preserve"> </w:t>
+      </w:r>
+    </w:p>
+    <w:p>
+      <w:pPr>
+        <w:spacing w:line="259" w:lineRule="auto"/>
+        <w:ind w:firstLine="0"/>
+      </w:pPr>
+      <w:r>
+        <w:tab/>
+        <w:t xml:space="preserve">La generación del código del módulo funciona con la siguiente entrada “escriba el </w:t>
+      </w:r>
+      <w:proofErr w:type="spellStart"/>
+      <w:r>
+        <w:t>codigo</w:t>
+      </w:r>
+      <w:proofErr w:type="spellEnd"/>
+      <w:r>
+        <w:t xml:space="preserve"> del </w:t>
+      </w:r>
+      <w:proofErr w:type="spellStart"/>
+      <w:r>
+        <w:t>modulo</w:t>
+      </w:r>
+      <w:proofErr w:type="spellEnd"/>
+      <w:r>
+        <w:t xml:space="preserve"> con 3 argumentos”</w:t>
+      </w:r>
+    </w:p>
+    <w:p>
+      <w:pPr>
+        <w:spacing w:line="259" w:lineRule="auto"/>
+        <w:ind w:firstLine="0"/>
+      </w:pPr>
+      <w:r>
+        <w:lastRenderedPageBreak/>
+        <w:drawing>
+          <wp:inline distT="0" distB="0" distL="0" distR="0" wp14:anchorId="46F0B321" wp14:editId="1B14C0C6">
+            <wp:extent cx="5943600" cy="508635"/>
+            <wp:effectExtent l="0" t="0" r="0" b="5715"/>
+            <wp:docPr id="425946426" name="Imagen 1"/>
+            <wp:cNvGraphicFramePr>
+              <a:graphicFrameLocks xmlns:a="http://schemas.openxmlformats.org/drawingml/2006/main" noChangeAspect="1"/>
+            </wp:cNvGraphicFramePr>
+            <a:graphic xmlns:a="http://schemas.openxmlformats.org/drawingml/2006/main">
+              <a:graphicData uri="http://schemas.openxmlformats.org/drawingml/2006/picture">
+                <pic:pic xmlns:pic="http://schemas.openxmlformats.org/drawingml/2006/picture">
+                  <pic:nvPicPr>
+                    <pic:cNvPr id="425946426" name=""/>
+                    <pic:cNvPicPr/>
+                  </pic:nvPicPr>
+                  <pic:blipFill>
+                    <a:blip r:embed="rId37"/>
+                    <a:stretch>
+                      <a:fillRect/>
+                    </a:stretch>
+                  </pic:blipFill>
+                  <pic:spPr>
+                    <a:xfrm>
+                      <a:off x="0" y="0"/>
+                      <a:ext cx="5943600" cy="508635"/>
+                    </a:xfrm>
+                    <a:prstGeom prst="rect">
+                      <a:avLst/>
+                    </a:prstGeom>
+                  </pic:spPr>
+                </pic:pic>
+              </a:graphicData>
+            </a:graphic>
+          </wp:inline>
+        </w:drawing>
+      </w:r>
+      <w:r>
+        <w:t xml:space="preserve"> </w:t>
+      </w:r>
+    </w:p>
+    <w:p>
+      <w:pPr>
+        <w:spacing w:line="259" w:lineRule="auto"/>
+        <w:ind w:firstLine="0"/>
+      </w:pPr>
+      <w:r>
+        <w:tab/>
+        <w:t xml:space="preserve">La generación del código para la raíz cuadrada funciona con la siguiente entrada “escriba el </w:t>
+      </w:r>
+      <w:proofErr w:type="spellStart"/>
+      <w:r>
+        <w:t>codigo</w:t>
+      </w:r>
+      <w:proofErr w:type="spellEnd"/>
+      <w:r>
+        <w:t xml:space="preserve"> de la </w:t>
+      </w:r>
+      <w:proofErr w:type="spellStart"/>
+      <w:r>
+        <w:t>raiz</w:t>
+      </w:r>
+      <w:proofErr w:type="spellEnd"/>
+      <w:r>
+        <w:t xml:space="preserve"> cuadrada”</w:t>
+      </w:r>
+    </w:p>
+    <w:p>
+      <w:pPr>
+        <w:spacing w:line="259" w:lineRule="auto"/>
+        <w:ind w:firstLine="0"/>
+        <w:rPr>
+          <w:rFonts w:eastAsiaTheme="majorEastAsia" w:cs="Times New Roman"/>
+          <w:b/>
+          <w:szCs w:val="24"/>
+        </w:rPr>
+      </w:pPr>
+      <w:r>
+        <w:drawing>
+          <wp:inline distT="0" distB="0" distL="0" distR="0" wp14:anchorId="5D2BC741" wp14:editId="728F97AB">
+            <wp:extent cx="5943600" cy="699135"/>
+            <wp:effectExtent l="0" t="0" r="0" b="5715"/>
+            <wp:docPr id="1644010160" name="Imagen 1" descr="Interfaz de usuario gráfica, Texto, Aplicación&#10;&#10;Descripción generada automáticamente"/>
+            <wp:cNvGraphicFramePr>
+              <a:graphicFrameLocks xmlns:a="http://schemas.openxmlformats.org/drawingml/2006/main" noChangeAspect="1"/>
+            </wp:cNvGraphicFramePr>
+            <a:graphic xmlns:a="http://schemas.openxmlformats.org/drawingml/2006/main">
+              <a:graphicData uri="http://schemas.openxmlformats.org/drawingml/2006/picture">
+                <pic:pic xmlns:pic="http://schemas.openxmlformats.org/drawingml/2006/picture">
+                  <pic:nvPicPr>
+                    <pic:cNvPr id="1644010160" name="Imagen 1" descr="Interfaz de usuario gráfica, Texto, Aplicación&#10;&#10;Descripción generada automáticamente"/>
+                    <pic:cNvPicPr/>
+                  </pic:nvPicPr>
+                  <pic:blipFill>
+                    <a:blip r:embed="rId38"/>
+                    <a:stretch>
+                      <a:fillRect/>
+                    </a:stretch>
+                  </pic:blipFill>
+                  <pic:spPr>
+                    <a:xfrm>
+                      <a:off x="0" y="0"/>
+                      <a:ext cx="5943600" cy="699135"/>
+                    </a:xfrm>
+                    <a:prstGeom prst="rect">
+                      <a:avLst/>
+                    </a:prstGeom>
+                  </pic:spPr>
+                </pic:pic>
+              </a:graphicData>
+            </a:graphic>
+          </wp:inline>
+        </w:drawing>
+      </w:r>
+      <w:r>
+        <w:t xml:space="preserve"> </w:t>
+      </w:r>
       <w:r>
         <w:br w:type="page"/>
       </w:r>
@@ -2486,7 +3019,12 @@
     </w:p>
     <w:p>
       <w:r>
-        <w:t xml:space="preserve">Se empleo un enfoque </w:t>
+        <w:t>Se empleo un enfoque de tokens, utilizando diferentes métodos para reconocer palabras que clave que encajasen en los comandos básicos del programa.</w:t>
+      </w:r>
+    </w:p>
+    <w:p>
+      <w:r>
+        <w:t>También se manejó la permanencia de los predicados generados por los usuarios en un archivo especifico que se tomara en cuenta para la impresión de todos los predicados en programa.</w:t>
       </w:r>
     </w:p>
     <w:p>
@@ -3026,14 +3564,24 @@
               </w:rPr>
               <w:t xml:space="preserve">Generación de </w:t>
             </w:r>
-            <w:proofErr w:type="spellStart"/>
             <w:r>
               <w:rPr>
                 <w:lang w:val="es-ES"/>
               </w:rPr>
-              <w:t>codigo</w:t>
+              <w:t>c</w:t>
             </w:r>
-            <w:proofErr w:type="spellEnd"/>
+            <w:r>
+              <w:rPr>
+                <w:lang w:val="es-ES"/>
+              </w:rPr>
+              <w:t>ó</w:t>
+            </w:r>
+            <w:r>
+              <w:rPr>
+                <w:lang w:val="es-ES"/>
+              </w:rPr>
+              <w:t>digo</w:t>
+            </w:r>
           </w:p>
         </w:tc>
         <w:tc>
@@ -3176,7 +3724,7 @@
       </w:r>
     </w:p>
     <w:p>
-      <w:hyperlink r:id="rId32" w:history="1">
+      <w:hyperlink r:id="rId39" w:history="1">
         <w:r>
           <w:rPr>
             <w:rStyle w:val="Hipervnculo"/>

</xml_diff>